<commit_message>
Se le ha agregado al informe el modelo de amenazas con una corta expl…
</commit_message>
<xml_diff>
--- a/Informe_Programacion_Segura_V1.docx
+++ b/Informe_Programacion_Segura_V1.docx
@@ -378,19 +378,8 @@
                                     <w:szCs w:val="24"/>
                                     <w:lang w:val="es-ES"/>
                                   </w:rPr>
-                                  <w:t xml:space="preserve">Francisca Sepúlveda </w:t>
+                                  <w:t>Francisca Sepúlveda Thomassen</w:t>
                                 </w:r>
-                                <w:proofErr w:type="spellStart"/>
-                                <w:r>
-                                  <w:rPr>
-                                    <w:color w:val="44546A" w:themeColor="text2"/>
-                                    <w:sz w:val="24"/>
-                                    <w:szCs w:val="24"/>
-                                    <w:lang w:val="es-ES"/>
-                                  </w:rPr>
-                                  <w:t>Thomassen</w:t>
-                                </w:r>
-                                <w:proofErr w:type="spellEnd"/>
                               </w:p>
                               <w:p>
                                 <w:pPr>
@@ -402,7 +391,6 @@
                                     <w:lang w:val="es-ES"/>
                                   </w:rPr>
                                 </w:pPr>
-                                <w:proofErr w:type="spellStart"/>
                                 <w:r>
                                   <w:rPr>
                                     <w:color w:val="44546A" w:themeColor="text2"/>
@@ -410,29 +398,8 @@
                                     <w:szCs w:val="24"/>
                                     <w:lang w:val="es-ES"/>
                                   </w:rPr>
-                                  <w:t>Fritzon</w:t>
+                                  <w:t>Fritzon Brignolle</w:t>
                                 </w:r>
-                                <w:proofErr w:type="spellEnd"/>
-                                <w:r>
-                                  <w:rPr>
-                                    <w:color w:val="44546A" w:themeColor="text2"/>
-                                    <w:sz w:val="24"/>
-                                    <w:szCs w:val="24"/>
-                                    <w:lang w:val="es-ES"/>
-                                  </w:rPr>
-                                  <w:t xml:space="preserve"> </w:t>
-                                </w:r>
-                                <w:proofErr w:type="spellStart"/>
-                                <w:r>
-                                  <w:rPr>
-                                    <w:color w:val="44546A" w:themeColor="text2"/>
-                                    <w:sz w:val="24"/>
-                                    <w:szCs w:val="24"/>
-                                    <w:lang w:val="es-ES"/>
-                                  </w:rPr>
-                                  <w:t>Brignolle</w:t>
-                                </w:r>
-                                <w:proofErr w:type="spellEnd"/>
                               </w:p>
                               <w:p>
                                 <w:pPr>
@@ -540,19 +507,8 @@
                               <w:szCs w:val="24"/>
                               <w:lang w:val="es-ES"/>
                             </w:rPr>
-                            <w:t xml:space="preserve">Francisca Sepúlveda </w:t>
+                            <w:t>Francisca Sepúlveda Thomassen</w:t>
                           </w:r>
-                          <w:proofErr w:type="spellStart"/>
-                          <w:r>
-                            <w:rPr>
-                              <w:color w:val="44546A" w:themeColor="text2"/>
-                              <w:sz w:val="24"/>
-                              <w:szCs w:val="24"/>
-                              <w:lang w:val="es-ES"/>
-                            </w:rPr>
-                            <w:t>Thomassen</w:t>
-                          </w:r>
-                          <w:proofErr w:type="spellEnd"/>
                         </w:p>
                         <w:p>
                           <w:pPr>
@@ -564,7 +520,6 @@
                               <w:lang w:val="es-ES"/>
                             </w:rPr>
                           </w:pPr>
-                          <w:proofErr w:type="spellStart"/>
                           <w:r>
                             <w:rPr>
                               <w:color w:val="44546A" w:themeColor="text2"/>
@@ -572,29 +527,8 @@
                               <w:szCs w:val="24"/>
                               <w:lang w:val="es-ES"/>
                             </w:rPr>
-                            <w:t>Fritzon</w:t>
+                            <w:t>Fritzon Brignolle</w:t>
                           </w:r>
-                          <w:proofErr w:type="spellEnd"/>
-                          <w:r>
-                            <w:rPr>
-                              <w:color w:val="44546A" w:themeColor="text2"/>
-                              <w:sz w:val="24"/>
-                              <w:szCs w:val="24"/>
-                              <w:lang w:val="es-ES"/>
-                            </w:rPr>
-                            <w:t xml:space="preserve"> </w:t>
-                          </w:r>
-                          <w:proofErr w:type="spellStart"/>
-                          <w:r>
-                            <w:rPr>
-                              <w:color w:val="44546A" w:themeColor="text2"/>
-                              <w:sz w:val="24"/>
-                              <w:szCs w:val="24"/>
-                              <w:lang w:val="es-ES"/>
-                            </w:rPr>
-                            <w:t>Brignolle</w:t>
-                          </w:r>
-                          <w:proofErr w:type="spellEnd"/>
                         </w:p>
                         <w:p>
                           <w:pPr>
@@ -1264,6 +1198,13 @@
           <w:szCs w:val="24"/>
         </w:rPr>
       </w:pPr>
+      <w:r>
+        <w:rPr>
+          <w:sz w:val="24"/>
+          <w:szCs w:val="24"/>
+        </w:rPr>
+        <w:t>a</w:t>
+      </w:r>
       <w:r>
         <w:rPr>
           <w:sz w:val="24"/>

</xml_diff>

<commit_message>
ACTUALIZACION DE TRABAJO Nº10
</commit_message>
<xml_diff>
--- a/Informe_Programacion_Segura_V1.docx
+++ b/Informe_Programacion_Segura_V1.docx
@@ -156,7 +156,7 @@
                         </pic:cNvPicPr>
                       </pic:nvPicPr>
                       <pic:blipFill>
-                        <a:blip r:embed="rId7">
+                        <a:blip r:embed="rId8">
                           <a:extLst>
                             <a:ext uri="{28A0092B-C50C-407E-A947-70E740481C1C}">
                               <a14:useLocalDpi xmlns:a14="http://schemas.microsoft.com/office/drawing/2010/main" val="0"/>
@@ -378,8 +378,19 @@
                                     <w:szCs w:val="24"/>
                                     <w:lang w:val="es-ES"/>
                                   </w:rPr>
-                                  <w:t>Francisca Sepúlveda Thomassen</w:t>
+                                  <w:t xml:space="preserve">Francisca Sepúlveda </w:t>
                                 </w:r>
+                                <w:proofErr w:type="spellStart"/>
+                                <w:r>
+                                  <w:rPr>
+                                    <w:color w:val="44546A" w:themeColor="text2"/>
+                                    <w:sz w:val="24"/>
+                                    <w:szCs w:val="24"/>
+                                    <w:lang w:val="es-ES"/>
+                                  </w:rPr>
+                                  <w:t>Thomassen</w:t>
+                                </w:r>
+                                <w:proofErr w:type="spellEnd"/>
                               </w:p>
                               <w:p>
                                 <w:pPr>
@@ -391,6 +402,7 @@
                                     <w:lang w:val="es-ES"/>
                                   </w:rPr>
                                 </w:pPr>
+                                <w:proofErr w:type="spellStart"/>
                                 <w:r>
                                   <w:rPr>
                                     <w:color w:val="44546A" w:themeColor="text2"/>
@@ -398,8 +410,29 @@
                                     <w:szCs w:val="24"/>
                                     <w:lang w:val="es-ES"/>
                                   </w:rPr>
-                                  <w:t>Fritzon Brignolle</w:t>
+                                  <w:t>Fritzon</w:t>
                                 </w:r>
+                                <w:proofErr w:type="spellEnd"/>
+                                <w:r>
+                                  <w:rPr>
+                                    <w:color w:val="44546A" w:themeColor="text2"/>
+                                    <w:sz w:val="24"/>
+                                    <w:szCs w:val="24"/>
+                                    <w:lang w:val="es-ES"/>
+                                  </w:rPr>
+                                  <w:t xml:space="preserve"> </w:t>
+                                </w:r>
+                                <w:proofErr w:type="spellStart"/>
+                                <w:r>
+                                  <w:rPr>
+                                    <w:color w:val="44546A" w:themeColor="text2"/>
+                                    <w:sz w:val="24"/>
+                                    <w:szCs w:val="24"/>
+                                    <w:lang w:val="es-ES"/>
+                                  </w:rPr>
+                                  <w:t>Brignolle</w:t>
+                                </w:r>
+                                <w:proofErr w:type="spellEnd"/>
                               </w:p>
                               <w:p>
                                 <w:pPr>
@@ -507,8 +540,19 @@
                               <w:szCs w:val="24"/>
                               <w:lang w:val="es-ES"/>
                             </w:rPr>
-                            <w:t>Francisca Sepúlveda Thomassen</w:t>
+                            <w:t xml:space="preserve">Francisca Sepúlveda </w:t>
                           </w:r>
+                          <w:proofErr w:type="spellStart"/>
+                          <w:r>
+                            <w:rPr>
+                              <w:color w:val="44546A" w:themeColor="text2"/>
+                              <w:sz w:val="24"/>
+                              <w:szCs w:val="24"/>
+                              <w:lang w:val="es-ES"/>
+                            </w:rPr>
+                            <w:t>Thomassen</w:t>
+                          </w:r>
+                          <w:proofErr w:type="spellEnd"/>
                         </w:p>
                         <w:p>
                           <w:pPr>
@@ -520,6 +564,7 @@
                               <w:lang w:val="es-ES"/>
                             </w:rPr>
                           </w:pPr>
+                          <w:proofErr w:type="spellStart"/>
                           <w:r>
                             <w:rPr>
                               <w:color w:val="44546A" w:themeColor="text2"/>
@@ -527,8 +572,29 @@
                               <w:szCs w:val="24"/>
                               <w:lang w:val="es-ES"/>
                             </w:rPr>
-                            <w:t>Fritzon Brignolle</w:t>
+                            <w:t>Fritzon</w:t>
                           </w:r>
+                          <w:proofErr w:type="spellEnd"/>
+                          <w:r>
+                            <w:rPr>
+                              <w:color w:val="44546A" w:themeColor="text2"/>
+                              <w:sz w:val="24"/>
+                              <w:szCs w:val="24"/>
+                              <w:lang w:val="es-ES"/>
+                            </w:rPr>
+                            <w:t xml:space="preserve"> </w:t>
+                          </w:r>
+                          <w:proofErr w:type="spellStart"/>
+                          <w:r>
+                            <w:rPr>
+                              <w:color w:val="44546A" w:themeColor="text2"/>
+                              <w:sz w:val="24"/>
+                              <w:szCs w:val="24"/>
+                              <w:lang w:val="es-ES"/>
+                            </w:rPr>
+                            <w:t>Brignolle</w:t>
+                          </w:r>
+                          <w:proofErr w:type="spellEnd"/>
                         </w:p>
                         <w:p>
                           <w:pPr>
@@ -926,6 +992,10 @@
     <w:sdt>
       <w:sdtPr>
         <w:rPr>
+          <w:rFonts w:asciiTheme="minorHAnsi" w:eastAsiaTheme="minorEastAsia" w:hAnsiTheme="minorHAnsi" w:cs="Times New Roman"/>
+          <w:color w:val="auto"/>
+          <w:sz w:val="22"/>
+          <w:szCs w:val="22"/>
           <w:lang w:val="es-ES"/>
         </w:rPr>
         <w:id w:val="-2075812015"/>
@@ -934,14 +1004,7 @@
           <w:docPartUnique/>
         </w:docPartObj>
       </w:sdtPr>
-      <w:sdtEndPr>
-        <w:rPr>
-          <w:rFonts w:asciiTheme="minorHAnsi" w:eastAsiaTheme="minorEastAsia" w:hAnsiTheme="minorHAnsi" w:cs="Times New Roman"/>
-          <w:color w:val="auto"/>
-          <w:sz w:val="22"/>
-          <w:szCs w:val="22"/>
-        </w:rPr>
-      </w:sdtEndPr>
+      <w:sdtEndPr/>
       <w:sdtContent>
         <w:p>
           <w:pPr>
@@ -990,7 +1053,7 @@
               <w:rFonts w:cstheme="minorHAnsi"/>
               <w:lang w:val="es-ES"/>
             </w:rPr>
-            <w:t>1</w:t>
+            <w:t>2</w:t>
           </w:r>
         </w:p>
         <w:p>
@@ -1009,7 +1072,7 @@
               <w:sz w:val="24"/>
               <w:szCs w:val="24"/>
             </w:rPr>
-            <w:t>Modelo de amenazas</w:t>
+            <w:t>Código que puede ser modificado por atacantes</w:t>
           </w:r>
           <w:r>
             <w:rPr>
@@ -1026,7 +1089,7 @@
               <w:szCs w:val="24"/>
               <w:lang w:val="es-ES"/>
             </w:rPr>
-            <w:t>2</w:t>
+            <w:t>6</w:t>
           </w:r>
         </w:p>
         <w:p>
@@ -1042,10 +1105,8 @@
           <w:r>
             <w:rPr>
               <w:rFonts w:cstheme="minorHAnsi"/>
-              <w:sz w:val="24"/>
-              <w:szCs w:val="24"/>
             </w:rPr>
-            <w:t>Evidencias del uso de la herramienta GIT en GITHUB</w:t>
+            <w:t>Modelo de amenazas</w:t>
           </w:r>
           <w:r>
             <w:rPr>
@@ -1060,30 +1121,8 @@
               <w:rFonts w:cstheme="minorHAnsi"/>
               <w:sz w:val="24"/>
               <w:szCs w:val="24"/>
-              <w:lang w:val="es-ES"/>
             </w:rPr>
-            <w:t>3</w:t>
-          </w:r>
-        </w:p>
-        <w:p>
-          <w:pPr>
-            <w:pStyle w:val="TDC1"/>
-            <w:rPr>
-              <w:rFonts w:cstheme="minorHAnsi"/>
-            </w:rPr>
-          </w:pPr>
-          <w:r>
-            <w:rPr>
-              <w:rFonts w:cstheme="minorHAnsi"/>
-            </w:rPr>
-            <w:ptab w:relativeTo="margin" w:alignment="right" w:leader="dot"/>
-          </w:r>
-          <w:r>
-            <w:rPr>
-              <w:rFonts w:cstheme="minorHAnsi"/>
-              <w:lang w:val="es-ES"/>
-            </w:rPr>
-            <w:t>4</w:t>
+            <w:t>7</w:t>
           </w:r>
         </w:p>
         <w:p>
@@ -1102,23 +1141,24 @@
               <w:sz w:val="24"/>
               <w:szCs w:val="24"/>
             </w:rPr>
-            <w:ptab w:relativeTo="margin" w:alignment="right" w:leader="dot"/>
+            <w:t>Evidencias del uso de la herramienta GIT en</w:t>
           </w:r>
           <w:r>
             <w:rPr>
               <w:rFonts w:cstheme="minorHAnsi"/>
               <w:sz w:val="24"/>
               <w:szCs w:val="24"/>
-              <w:lang w:val="es-ES"/>
             </w:rPr>
-            <w:t>5</w:t>
+            <w:t xml:space="preserve"> </w:t>
           </w:r>
-        </w:p>
-        <w:p>
-          <w:pPr>
-            <w:pStyle w:val="TDC3"/>
-            <w:ind w:left="0"/>
-          </w:pPr>
+          <w:r>
+            <w:rPr>
+              <w:rFonts w:cstheme="minorHAnsi"/>
+              <w:sz w:val="24"/>
+              <w:szCs w:val="24"/>
+            </w:rPr>
+            <w:t>GITHUB</w:t>
+          </w:r>
           <w:r>
             <w:rPr>
               <w:rFonts w:cstheme="minorHAnsi"/>
@@ -1134,7 +1174,7 @@
               <w:szCs w:val="24"/>
               <w:lang w:val="es-ES"/>
             </w:rPr>
-            <w:t>6</w:t>
+            <w:t>8</w:t>
           </w:r>
         </w:p>
       </w:sdtContent>
@@ -1192,25 +1232,97 @@
     </w:p>
     <w:p>
       <w:pPr>
-        <w:jc w:val="both"/>
-        <w:rPr>
-          <w:sz w:val="24"/>
-          <w:szCs w:val="24"/>
-        </w:rPr>
-      </w:pPr>
-      <w:r>
-        <w:rPr>
-          <w:sz w:val="24"/>
-          <w:szCs w:val="24"/>
-        </w:rPr>
-        <w:t>a</w:t>
-      </w:r>
-      <w:r>
-        <w:rPr>
-          <w:sz w:val="24"/>
-          <w:szCs w:val="24"/>
-        </w:rPr>
-        <w:br w:type="page"/>
+        <w:spacing w:line="276" w:lineRule="auto"/>
+        <w:jc w:val="both"/>
+        <w:rPr>
+          <w:sz w:val="28"/>
+          <w:szCs w:val="28"/>
+        </w:rPr>
+      </w:pPr>
+      <w:r>
+        <w:rPr>
+          <w:sz w:val="28"/>
+          <w:szCs w:val="28"/>
+        </w:rPr>
+        <w:t>Problema:</w:t>
+      </w:r>
+    </w:p>
+    <w:p>
+      <w:pPr>
+        <w:rPr>
+          <w:rFonts w:cstheme="minorHAnsi"/>
+          <w:sz w:val="32"/>
+          <w:szCs w:val="32"/>
+        </w:rPr>
+      </w:pPr>
+      <w:r>
+        <w:rPr>
+          <w:rFonts w:eastAsia="Times New Roman" w:cstheme="minorHAnsi"/>
+          <w:sz w:val="24"/>
+          <w:szCs w:val="24"/>
+          <w:lang w:eastAsia="es-CL"/>
+        </w:rPr>
+        <w:t>Hace falta el encabezado X-</w:t>
+      </w:r>
+      <w:proofErr w:type="spellStart"/>
+      <w:r>
+        <w:rPr>
+          <w:rFonts w:eastAsia="Times New Roman" w:cstheme="minorHAnsi"/>
+          <w:sz w:val="24"/>
+          <w:szCs w:val="24"/>
+          <w:lang w:eastAsia="es-CL"/>
+        </w:rPr>
+        <w:t>Frame</w:t>
+      </w:r>
+      <w:proofErr w:type="spellEnd"/>
+      <w:r>
+        <w:rPr>
+          <w:rFonts w:eastAsia="Times New Roman" w:cstheme="minorHAnsi"/>
+          <w:sz w:val="24"/>
+          <w:szCs w:val="24"/>
+          <w:lang w:eastAsia="es-CL"/>
+        </w:rPr>
+        <w:t>-</w:t>
+      </w:r>
+      <w:proofErr w:type="spellStart"/>
+      <w:r>
+        <w:rPr>
+          <w:rFonts w:eastAsia="Times New Roman" w:cstheme="minorHAnsi"/>
+          <w:sz w:val="24"/>
+          <w:szCs w:val="24"/>
+          <w:lang w:eastAsia="es-CL"/>
+        </w:rPr>
+        <w:t>Options</w:t>
+      </w:r>
+      <w:proofErr w:type="spellEnd"/>
+      <w:r>
+        <w:rPr>
+          <w:rFonts w:eastAsia="Times New Roman" w:cstheme="minorHAnsi"/>
+          <w:sz w:val="24"/>
+          <w:szCs w:val="24"/>
+          <w:lang w:eastAsia="es-CL"/>
+        </w:rPr>
+        <w:t xml:space="preserve"> para mejorar la seguridad, ya que sin esto algún usuario malicioso podría usar </w:t>
+      </w:r>
+      <w:proofErr w:type="spellStart"/>
+      <w:r>
+        <w:rPr>
+          <w:rFonts w:eastAsia="Times New Roman" w:cstheme="minorHAnsi"/>
+          <w:sz w:val="24"/>
+          <w:szCs w:val="24"/>
+          <w:lang w:eastAsia="es-CL"/>
+        </w:rPr>
+        <w:t>ClickJacking</w:t>
+      </w:r>
+      <w:proofErr w:type="spellEnd"/>
+      <w:r>
+        <w:rPr>
+          <w:rFonts w:eastAsia="Times New Roman" w:cstheme="minorHAnsi"/>
+          <w:sz w:val="24"/>
+          <w:szCs w:val="24"/>
+          <w:lang w:eastAsia="es-CL"/>
+        </w:rPr>
+        <w:t xml:space="preserve"> para ingresar algún elemento y otro usuario al hacer clic podría descargar algún malware.</w:t>
       </w:r>
     </w:p>
     <w:p>
@@ -1228,6 +1340,1057 @@
       </w:pPr>
       <w:r>
         <w:rPr>
+          <w:noProof/>
+          <w:sz w:val="24"/>
+          <w:szCs w:val="24"/>
+        </w:rPr>
+        <w:drawing>
+          <wp:inline distT="0" distB="0" distL="0" distR="0" wp14:anchorId="540C8939" wp14:editId="756403D9">
+            <wp:extent cx="5612130" cy="3282950"/>
+            <wp:effectExtent l="0" t="0" r="7620" b="0"/>
+            <wp:docPr id="4" name="Imagen 4" descr="Texto&#10;&#10;Descripción generada automáticamente con confianza media"/>
+            <wp:cNvGraphicFramePr>
+              <a:graphicFrameLocks xmlns:a="http://schemas.openxmlformats.org/drawingml/2006/main" noChangeAspect="1"/>
+            </wp:cNvGraphicFramePr>
+            <a:graphic xmlns:a="http://schemas.openxmlformats.org/drawingml/2006/main">
+              <a:graphicData uri="http://schemas.openxmlformats.org/drawingml/2006/picture">
+                <pic:pic xmlns:pic="http://schemas.openxmlformats.org/drawingml/2006/picture">
+                  <pic:nvPicPr>
+                    <pic:cNvPr id="4" name="Imagen 4" descr="Texto&#10;&#10;Descripción generada automáticamente con confianza media"/>
+                    <pic:cNvPicPr/>
+                  </pic:nvPicPr>
+                  <pic:blipFill>
+                    <a:blip r:embed="rId9" cstate="print">
+                      <a:extLst>
+                        <a:ext uri="{28A0092B-C50C-407E-A947-70E740481C1C}">
+                          <a14:useLocalDpi xmlns:a14="http://schemas.microsoft.com/office/drawing/2010/main" val="0"/>
+                        </a:ext>
+                      </a:extLst>
+                    </a:blip>
+                    <a:stretch>
+                      <a:fillRect/>
+                    </a:stretch>
+                  </pic:blipFill>
+                  <pic:spPr>
+                    <a:xfrm>
+                      <a:off x="0" y="0"/>
+                      <a:ext cx="5612130" cy="3282950"/>
+                    </a:xfrm>
+                    <a:prstGeom prst="rect">
+                      <a:avLst/>
+                    </a:prstGeom>
+                  </pic:spPr>
+                </pic:pic>
+              </a:graphicData>
+            </a:graphic>
+          </wp:inline>
+        </w:drawing>
+      </w:r>
+    </w:p>
+    <w:p>
+      <w:pPr>
+        <w:jc w:val="both"/>
+        <w:rPr>
+          <w:sz w:val="28"/>
+          <w:szCs w:val="28"/>
+        </w:rPr>
+      </w:pPr>
+      <w:r>
+        <w:rPr>
+          <w:sz w:val="28"/>
+          <w:szCs w:val="28"/>
+        </w:rPr>
+        <w:t>Solución:</w:t>
+      </w:r>
+    </w:p>
+    <w:p>
+      <w:pPr>
+        <w:jc w:val="both"/>
+        <w:rPr>
+          <w:rFonts w:cstheme="minorHAnsi"/>
+          <w:sz w:val="24"/>
+          <w:szCs w:val="24"/>
+        </w:rPr>
+      </w:pPr>
+      <w:r>
+        <w:rPr>
+          <w:rFonts w:cstheme="minorHAnsi"/>
+          <w:sz w:val="24"/>
+          <w:szCs w:val="24"/>
+        </w:rPr>
+        <w:t>Las políticas de seguridad de contenido según el cuadro de accesorios que nos permite identificar a través de este (deny, sameorigin, allow-from) modificando estas opciones podríamos hacer el sitio web mas seguro.</w:t>
+      </w:r>
+    </w:p>
+    <w:p>
+      <w:pPr>
+        <w:jc w:val="both"/>
+        <w:rPr>
+          <w:sz w:val="28"/>
+          <w:szCs w:val="28"/>
+        </w:rPr>
+      </w:pPr>
+    </w:p>
+    <w:p>
+      <w:pPr>
+        <w:jc w:val="both"/>
+        <w:rPr>
+          <w:sz w:val="28"/>
+          <w:szCs w:val="28"/>
+        </w:rPr>
+      </w:pPr>
+    </w:p>
+    <w:p>
+      <w:pPr>
+        <w:jc w:val="both"/>
+        <w:rPr>
+          <w:sz w:val="28"/>
+          <w:szCs w:val="28"/>
+        </w:rPr>
+      </w:pPr>
+    </w:p>
+    <w:p>
+      <w:pPr>
+        <w:jc w:val="both"/>
+        <w:rPr>
+          <w:sz w:val="28"/>
+          <w:szCs w:val="28"/>
+        </w:rPr>
+      </w:pPr>
+    </w:p>
+    <w:p>
+      <w:pPr>
+        <w:jc w:val="both"/>
+        <w:rPr>
+          <w:sz w:val="28"/>
+          <w:szCs w:val="28"/>
+        </w:rPr>
+      </w:pPr>
+    </w:p>
+    <w:p>
+      <w:pPr>
+        <w:jc w:val="both"/>
+        <w:rPr>
+          <w:sz w:val="28"/>
+          <w:szCs w:val="28"/>
+        </w:rPr>
+      </w:pPr>
+    </w:p>
+    <w:p>
+      <w:pPr>
+        <w:jc w:val="both"/>
+        <w:rPr>
+          <w:sz w:val="28"/>
+          <w:szCs w:val="28"/>
+        </w:rPr>
+      </w:pPr>
+    </w:p>
+    <w:p>
+      <w:pPr>
+        <w:jc w:val="both"/>
+        <w:rPr>
+          <w:sz w:val="28"/>
+          <w:szCs w:val="28"/>
+        </w:rPr>
+      </w:pPr>
+      <w:r>
+        <w:rPr>
+          <w:sz w:val="28"/>
+          <w:szCs w:val="28"/>
+        </w:rPr>
+        <w:lastRenderedPageBreak/>
+        <w:t>Problema:</w:t>
+      </w:r>
+      <w:r>
+        <w:rPr>
+          <w:sz w:val="28"/>
+          <w:szCs w:val="28"/>
+        </w:rPr>
+        <w:t xml:space="preserve"> </w:t>
+      </w:r>
+    </w:p>
+    <w:p>
+      <w:pPr>
+        <w:jc w:val="both"/>
+        <w:rPr>
+          <w:sz w:val="28"/>
+          <w:szCs w:val="28"/>
+        </w:rPr>
+      </w:pPr>
+      <w:r>
+        <w:rPr>
+          <w:sz w:val="24"/>
+          <w:szCs w:val="24"/>
+        </w:rPr>
+        <w:t>No se encontraron tokens Anti-CSRF en un formulario de envío HTML.</w:t>
+      </w:r>
+    </w:p>
+    <w:p>
+      <w:pPr>
+        <w:jc w:val="both"/>
+        <w:rPr>
+          <w:sz w:val="24"/>
+          <w:szCs w:val="24"/>
+        </w:rPr>
+      </w:pPr>
+      <w:r>
+        <w:rPr>
+          <w:sz w:val="24"/>
+          <w:szCs w:val="24"/>
+        </w:rPr>
+        <w:t>Una solicitud falsa entre sitios en un ataque que compromete y obliga a una víctima a enviar su solicitud HTTP a un destino objetivo sin su conocimiento o intención de poder realizar una acción como víctima</w:t>
+      </w:r>
+    </w:p>
+    <w:p>
+      <w:pPr>
+        <w:jc w:val="both"/>
+        <w:rPr>
+          <w:sz w:val="24"/>
+          <w:szCs w:val="24"/>
+        </w:rPr>
+      </w:pPr>
+      <w:r>
+        <w:rPr>
+          <w:sz w:val="24"/>
+          <w:szCs w:val="24"/>
+        </w:rPr>
+        <w:t>El atacante crea una cuenta de host en el dominio de confianza para tener acceso a todos los datos o metadatos de la victima</w:t>
+      </w:r>
+    </w:p>
+    <w:p>
+      <w:pPr>
+        <w:jc w:val="both"/>
+        <w:rPr>
+          <w:sz w:val="24"/>
+          <w:szCs w:val="24"/>
+        </w:rPr>
+      </w:pPr>
+      <w:r>
+        <w:rPr>
+          <w:noProof/>
+          <w:sz w:val="24"/>
+          <w:szCs w:val="24"/>
+        </w:rPr>
+        <w:drawing>
+          <wp:inline distT="0" distB="0" distL="0" distR="0" wp14:anchorId="2AA1AC71" wp14:editId="768377E8">
+            <wp:extent cx="5612130" cy="2622550"/>
+            <wp:effectExtent l="0" t="0" r="7620" b="6350"/>
+            <wp:docPr id="5" name="Imagen 5" descr="Interfaz de usuario gráfica, Aplicación, Word&#10;&#10;Descripción generada automáticamente"/>
+            <wp:cNvGraphicFramePr>
+              <a:graphicFrameLocks xmlns:a="http://schemas.openxmlformats.org/drawingml/2006/main" noChangeAspect="1"/>
+            </wp:cNvGraphicFramePr>
+            <a:graphic xmlns:a="http://schemas.openxmlformats.org/drawingml/2006/main">
+              <a:graphicData uri="http://schemas.openxmlformats.org/drawingml/2006/picture">
+                <pic:pic xmlns:pic="http://schemas.openxmlformats.org/drawingml/2006/picture">
+                  <pic:nvPicPr>
+                    <pic:cNvPr id="5" name="Imagen 5" descr="Interfaz de usuario gráfica, Aplicación, Word&#10;&#10;Descripción generada automáticamente"/>
+                    <pic:cNvPicPr/>
+                  </pic:nvPicPr>
+                  <pic:blipFill>
+                    <a:blip r:embed="rId10" cstate="print">
+                      <a:extLst>
+                        <a:ext uri="{28A0092B-C50C-407E-A947-70E740481C1C}">
+                          <a14:useLocalDpi xmlns:a14="http://schemas.microsoft.com/office/drawing/2010/main" val="0"/>
+                        </a:ext>
+                      </a:extLst>
+                    </a:blip>
+                    <a:stretch>
+                      <a:fillRect/>
+                    </a:stretch>
+                  </pic:blipFill>
+                  <pic:spPr>
+                    <a:xfrm>
+                      <a:off x="0" y="0"/>
+                      <a:ext cx="5612130" cy="2622550"/>
+                    </a:xfrm>
+                    <a:prstGeom prst="rect">
+                      <a:avLst/>
+                    </a:prstGeom>
+                  </pic:spPr>
+                </pic:pic>
+              </a:graphicData>
+            </a:graphic>
+          </wp:inline>
+        </w:drawing>
+      </w:r>
+    </w:p>
+    <w:p>
+      <w:pPr>
+        <w:jc w:val="both"/>
+        <w:rPr>
+          <w:sz w:val="24"/>
+          <w:szCs w:val="24"/>
+        </w:rPr>
+      </w:pPr>
+      <w:r>
+        <w:rPr>
+          <w:noProof/>
+          <w:sz w:val="24"/>
+          <w:szCs w:val="24"/>
+        </w:rPr>
+        <w:drawing>
+          <wp:inline distT="0" distB="0" distL="0" distR="0" wp14:anchorId="146E82A9" wp14:editId="62576FE9">
+            <wp:extent cx="5612130" cy="1783715"/>
+            <wp:effectExtent l="0" t="0" r="7620" b="6985"/>
+            <wp:docPr id="11" name="Imagen 11" descr="Interfaz de usuario gráfica, Texto, Aplicación&#10;&#10;Descripción generada automáticamente"/>
+            <wp:cNvGraphicFramePr>
+              <a:graphicFrameLocks xmlns:a="http://schemas.openxmlformats.org/drawingml/2006/main" noChangeAspect="1"/>
+            </wp:cNvGraphicFramePr>
+            <a:graphic xmlns:a="http://schemas.openxmlformats.org/drawingml/2006/main">
+              <a:graphicData uri="http://schemas.openxmlformats.org/drawingml/2006/picture">
+                <pic:pic xmlns:pic="http://schemas.openxmlformats.org/drawingml/2006/picture">
+                  <pic:nvPicPr>
+                    <pic:cNvPr id="11" name="Imagen 11" descr="Interfaz de usuario gráfica, Texto, Aplicación&#10;&#10;Descripción generada automáticamente"/>
+                    <pic:cNvPicPr/>
+                  </pic:nvPicPr>
+                  <pic:blipFill>
+                    <a:blip r:embed="rId11" cstate="print">
+                      <a:extLst>
+                        <a:ext uri="{28A0092B-C50C-407E-A947-70E740481C1C}">
+                          <a14:useLocalDpi xmlns:a14="http://schemas.microsoft.com/office/drawing/2010/main" val="0"/>
+                        </a:ext>
+                      </a:extLst>
+                    </a:blip>
+                    <a:stretch>
+                      <a:fillRect/>
+                    </a:stretch>
+                  </pic:blipFill>
+                  <pic:spPr>
+                    <a:xfrm>
+                      <a:off x="0" y="0"/>
+                      <a:ext cx="5612130" cy="1783715"/>
+                    </a:xfrm>
+                    <a:prstGeom prst="rect">
+                      <a:avLst/>
+                    </a:prstGeom>
+                  </pic:spPr>
+                </pic:pic>
+              </a:graphicData>
+            </a:graphic>
+          </wp:inline>
+        </w:drawing>
+      </w:r>
+    </w:p>
+    <w:p>
+      <w:pPr>
+        <w:jc w:val="both"/>
+        <w:rPr>
+          <w:sz w:val="28"/>
+          <w:szCs w:val="28"/>
+        </w:rPr>
+      </w:pPr>
+      <w:r>
+        <w:rPr>
+          <w:sz w:val="28"/>
+          <w:szCs w:val="28"/>
+        </w:rPr>
+        <w:t>Solución:</w:t>
+      </w:r>
+    </w:p>
+    <w:p>
+      <w:pPr>
+        <w:jc w:val="both"/>
+        <w:rPr>
+          <w:sz w:val="24"/>
+          <w:szCs w:val="24"/>
+        </w:rPr>
+      </w:pPr>
+      <w:r>
+        <w:rPr>
+          <w:sz w:val="24"/>
+          <w:szCs w:val="24"/>
+        </w:rPr>
+        <w:t>Utilizar una biblioteca o marco comprobado hace que esta vulnerabilidad sea más fácil de evitar, un ejemplo de esto sería</w:t>
+      </w:r>
+      <w:r>
+        <w:rPr>
+          <w:sz w:val="24"/>
+          <w:szCs w:val="24"/>
+        </w:rPr>
+        <w:t xml:space="preserve"> el paquete anti-CSRG.</w:t>
+      </w:r>
+      <w:r>
+        <w:rPr>
+          <w:sz w:val="24"/>
+          <w:szCs w:val="24"/>
+        </w:rPr>
+        <w:t xml:space="preserve"> </w:t>
+      </w:r>
+    </w:p>
+    <w:p>
+      <w:pPr>
+        <w:jc w:val="both"/>
+        <w:rPr>
+          <w:sz w:val="24"/>
+          <w:szCs w:val="24"/>
+        </w:rPr>
+      </w:pPr>
+    </w:p>
+    <w:p>
+      <w:pPr>
+        <w:jc w:val="both"/>
+        <w:rPr>
+          <w:sz w:val="24"/>
+          <w:szCs w:val="24"/>
+        </w:rPr>
+      </w:pPr>
+    </w:p>
+    <w:p>
+      <w:pPr>
+        <w:jc w:val="both"/>
+        <w:rPr>
+          <w:sz w:val="28"/>
+          <w:szCs w:val="28"/>
+        </w:rPr>
+      </w:pPr>
+    </w:p>
+    <w:p>
+      <w:pPr>
+        <w:jc w:val="both"/>
+        <w:rPr>
+          <w:sz w:val="28"/>
+          <w:szCs w:val="28"/>
+        </w:rPr>
+      </w:pPr>
+    </w:p>
+    <w:p>
+      <w:pPr>
+        <w:jc w:val="both"/>
+        <w:rPr>
+          <w:sz w:val="28"/>
+          <w:szCs w:val="28"/>
+        </w:rPr>
+      </w:pPr>
+      <w:r>
+        <w:rPr>
+          <w:sz w:val="28"/>
+          <w:szCs w:val="28"/>
+        </w:rPr>
+        <w:t>Problema:</w:t>
+      </w:r>
+      <w:r>
+        <w:t xml:space="preserve"> </w:t>
+      </w:r>
+      <w:r>
+        <w:rPr>
+          <w:sz w:val="24"/>
+          <w:szCs w:val="24"/>
+        </w:rPr>
+        <w:t xml:space="preserve">El encabezado de control de caché no se ha configurado correctamente o falta, lo que permite que el navegador y los </w:t>
+      </w:r>
+      <w:proofErr w:type="spellStart"/>
+      <w:r>
+        <w:rPr>
+          <w:sz w:val="24"/>
+          <w:szCs w:val="24"/>
+        </w:rPr>
+        <w:t>proxies</w:t>
+      </w:r>
+      <w:proofErr w:type="spellEnd"/>
+      <w:r>
+        <w:rPr>
+          <w:sz w:val="24"/>
+          <w:szCs w:val="24"/>
+        </w:rPr>
+        <w:t xml:space="preserve"> almacenen contenido en caché.</w:t>
+      </w:r>
+    </w:p>
+    <w:p>
+      <w:pPr>
+        <w:jc w:val="both"/>
+        <w:rPr>
+          <w:sz w:val="24"/>
+          <w:szCs w:val="24"/>
+        </w:rPr>
+      </w:pPr>
+      <w:r>
+        <w:rPr>
+          <w:noProof/>
+          <w:sz w:val="24"/>
+          <w:szCs w:val="24"/>
+        </w:rPr>
+        <w:drawing>
+          <wp:inline distT="0" distB="0" distL="0" distR="0" wp14:anchorId="40F1E872" wp14:editId="41F2B4DA">
+            <wp:extent cx="5612130" cy="2241550"/>
+            <wp:effectExtent l="0" t="0" r="7620" b="6350"/>
+            <wp:docPr id="12" name="Imagen 12" descr="Interfaz de usuario gráfica, Texto, Aplicación&#10;&#10;Descripción generada automáticamente"/>
+            <wp:cNvGraphicFramePr>
+              <a:graphicFrameLocks xmlns:a="http://schemas.openxmlformats.org/drawingml/2006/main" noChangeAspect="1"/>
+            </wp:cNvGraphicFramePr>
+            <a:graphic xmlns:a="http://schemas.openxmlformats.org/drawingml/2006/main">
+              <a:graphicData uri="http://schemas.openxmlformats.org/drawingml/2006/picture">
+                <pic:pic xmlns:pic="http://schemas.openxmlformats.org/drawingml/2006/picture">
+                  <pic:nvPicPr>
+                    <pic:cNvPr id="12" name="Imagen 12" descr="Interfaz de usuario gráfica, Texto, Aplicación&#10;&#10;Descripción generada automáticamente"/>
+                    <pic:cNvPicPr/>
+                  </pic:nvPicPr>
+                  <pic:blipFill>
+                    <a:blip r:embed="rId12">
+                      <a:extLst>
+                        <a:ext uri="{28A0092B-C50C-407E-A947-70E740481C1C}">
+                          <a14:useLocalDpi xmlns:a14="http://schemas.microsoft.com/office/drawing/2010/main" val="0"/>
+                        </a:ext>
+                      </a:extLst>
+                    </a:blip>
+                    <a:stretch>
+                      <a:fillRect/>
+                    </a:stretch>
+                  </pic:blipFill>
+                  <pic:spPr>
+                    <a:xfrm>
+                      <a:off x="0" y="0"/>
+                      <a:ext cx="5612130" cy="2241550"/>
+                    </a:xfrm>
+                    <a:prstGeom prst="rect">
+                      <a:avLst/>
+                    </a:prstGeom>
+                  </pic:spPr>
+                </pic:pic>
+              </a:graphicData>
+            </a:graphic>
+          </wp:inline>
+        </w:drawing>
+      </w:r>
+    </w:p>
+    <w:p>
+      <w:pPr>
+        <w:jc w:val="both"/>
+        <w:rPr>
+          <w:sz w:val="28"/>
+          <w:szCs w:val="28"/>
+        </w:rPr>
+      </w:pPr>
+      <w:r>
+        <w:rPr>
+          <w:sz w:val="28"/>
+          <w:szCs w:val="28"/>
+        </w:rPr>
+        <w:t>Solución:</w:t>
+      </w:r>
+      <w:r>
+        <w:t xml:space="preserve"> </w:t>
+      </w:r>
+      <w:r>
+        <w:rPr>
+          <w:sz w:val="24"/>
+          <w:szCs w:val="24"/>
+        </w:rPr>
+        <w:t>Siempre que sea posible, asegúrese de que el encabezado HTTP de control de caché esté configurado sin caché, sin almacenamiento, debe revalidar.</w:t>
+      </w:r>
+    </w:p>
+    <w:p>
+      <w:pPr>
+        <w:jc w:val="both"/>
+        <w:rPr>
+          <w:sz w:val="28"/>
+          <w:szCs w:val="28"/>
+        </w:rPr>
+      </w:pPr>
+    </w:p>
+    <w:p>
+      <w:pPr>
+        <w:jc w:val="both"/>
+        <w:rPr>
+          <w:sz w:val="28"/>
+          <w:szCs w:val="28"/>
+        </w:rPr>
+      </w:pPr>
+    </w:p>
+    <w:p>
+      <w:pPr>
+        <w:jc w:val="both"/>
+        <w:rPr>
+          <w:sz w:val="28"/>
+          <w:szCs w:val="28"/>
+        </w:rPr>
+      </w:pPr>
+    </w:p>
+    <w:p>
+      <w:pPr>
+        <w:jc w:val="both"/>
+        <w:rPr>
+          <w:sz w:val="28"/>
+          <w:szCs w:val="28"/>
+        </w:rPr>
+      </w:pPr>
+    </w:p>
+    <w:p>
+      <w:pPr>
+        <w:jc w:val="both"/>
+        <w:rPr>
+          <w:sz w:val="28"/>
+          <w:szCs w:val="28"/>
+        </w:rPr>
+      </w:pPr>
+    </w:p>
+    <w:p>
+      <w:pPr>
+        <w:jc w:val="both"/>
+        <w:rPr>
+          <w:sz w:val="28"/>
+          <w:szCs w:val="28"/>
+        </w:rPr>
+      </w:pPr>
+    </w:p>
+    <w:p>
+      <w:pPr>
+        <w:jc w:val="both"/>
+        <w:rPr>
+          <w:sz w:val="28"/>
+          <w:szCs w:val="28"/>
+        </w:rPr>
+      </w:pPr>
+    </w:p>
+    <w:p>
+      <w:pPr>
+        <w:jc w:val="both"/>
+        <w:rPr>
+          <w:sz w:val="28"/>
+          <w:szCs w:val="28"/>
+        </w:rPr>
+      </w:pPr>
+    </w:p>
+    <w:p>
+      <w:pPr>
+        <w:jc w:val="both"/>
+        <w:rPr>
+          <w:sz w:val="28"/>
+          <w:szCs w:val="28"/>
+        </w:rPr>
+      </w:pPr>
+    </w:p>
+    <w:p>
+      <w:pPr>
+        <w:jc w:val="both"/>
+        <w:rPr>
+          <w:sz w:val="28"/>
+          <w:szCs w:val="28"/>
+        </w:rPr>
+      </w:pPr>
+    </w:p>
+    <w:p>
+      <w:pPr>
+        <w:jc w:val="both"/>
+        <w:rPr>
+          <w:sz w:val="28"/>
+          <w:szCs w:val="28"/>
+        </w:rPr>
+      </w:pPr>
+    </w:p>
+    <w:p>
+      <w:pPr>
+        <w:jc w:val="both"/>
+        <w:rPr>
+          <w:sz w:val="28"/>
+          <w:szCs w:val="28"/>
+        </w:rPr>
+      </w:pPr>
+    </w:p>
+    <w:p>
+      <w:pPr>
+        <w:jc w:val="both"/>
+        <w:rPr>
+          <w:sz w:val="28"/>
+          <w:szCs w:val="28"/>
+        </w:rPr>
+      </w:pPr>
+    </w:p>
+    <w:p>
+      <w:pPr>
+        <w:jc w:val="both"/>
+        <w:rPr>
+          <w:sz w:val="28"/>
+          <w:szCs w:val="28"/>
+        </w:rPr>
+      </w:pPr>
+      <w:r>
+        <w:rPr>
+          <w:sz w:val="28"/>
+          <w:szCs w:val="28"/>
+        </w:rPr>
+        <w:lastRenderedPageBreak/>
+        <w:t>Problema:</w:t>
+      </w:r>
+    </w:p>
+    <w:p>
+      <w:pPr>
+        <w:jc w:val="both"/>
+        <w:rPr>
+          <w:sz w:val="24"/>
+          <w:szCs w:val="24"/>
+        </w:rPr>
+      </w:pPr>
+      <w:r>
+        <w:rPr>
+          <w:sz w:val="24"/>
+          <w:szCs w:val="24"/>
+        </w:rPr>
+        <w:t xml:space="preserve">MIME </w:t>
+      </w:r>
+      <w:proofErr w:type="spellStart"/>
+      <w:r>
+        <w:rPr>
+          <w:sz w:val="24"/>
+          <w:szCs w:val="24"/>
+        </w:rPr>
+        <w:t>Confusion</w:t>
+      </w:r>
+      <w:proofErr w:type="spellEnd"/>
+      <w:r>
+        <w:rPr>
+          <w:sz w:val="24"/>
+          <w:szCs w:val="24"/>
+        </w:rPr>
+        <w:t xml:space="preserve"> </w:t>
+      </w:r>
+      <w:proofErr w:type="spellStart"/>
+      <w:r>
+        <w:rPr>
+          <w:sz w:val="24"/>
+          <w:szCs w:val="24"/>
+        </w:rPr>
+        <w:t>Attack</w:t>
+      </w:r>
+      <w:proofErr w:type="spellEnd"/>
+      <w:r>
+        <w:rPr>
+          <w:sz w:val="24"/>
+          <w:szCs w:val="24"/>
+        </w:rPr>
+        <w:t xml:space="preserve"> permite ataques a través de sitios de contenido generado por el usuario al permitir que los usuarios carguen código malicioso que luego es ejecutado por navegadores que interpretarán los archivos utilizando tipos de contenido alternativos, por ejemplo, </w:t>
+      </w:r>
+      <w:proofErr w:type="spellStart"/>
+      <w:r>
+        <w:rPr>
+          <w:sz w:val="24"/>
+          <w:szCs w:val="24"/>
+        </w:rPr>
+        <w:t>implícitoapplication</w:t>
+      </w:r>
+      <w:proofErr w:type="spellEnd"/>
+      <w:r>
+        <w:rPr>
+          <w:sz w:val="24"/>
+          <w:szCs w:val="24"/>
+        </w:rPr>
+        <w:t>/</w:t>
+      </w:r>
+      <w:proofErr w:type="spellStart"/>
+      <w:r>
+        <w:rPr>
+          <w:sz w:val="24"/>
+          <w:szCs w:val="24"/>
+        </w:rPr>
+        <w:t>javascriptfrente</w:t>
+      </w:r>
+      <w:proofErr w:type="spellEnd"/>
+      <w:r>
+        <w:rPr>
+          <w:sz w:val="24"/>
+          <w:szCs w:val="24"/>
+        </w:rPr>
+        <w:t xml:space="preserve"> a </w:t>
+      </w:r>
+      <w:proofErr w:type="spellStart"/>
+      <w:r>
+        <w:rPr>
+          <w:sz w:val="24"/>
+          <w:szCs w:val="24"/>
+        </w:rPr>
+        <w:t>explícitotext</w:t>
+      </w:r>
+      <w:proofErr w:type="spellEnd"/>
+      <w:r>
+        <w:rPr>
+          <w:sz w:val="24"/>
+          <w:szCs w:val="24"/>
+        </w:rPr>
+        <w:t>/</w:t>
+      </w:r>
+      <w:proofErr w:type="spellStart"/>
+      <w:r>
+        <w:rPr>
+          <w:sz w:val="24"/>
+          <w:szCs w:val="24"/>
+        </w:rPr>
+        <w:t>plain</w:t>
+      </w:r>
+      <w:proofErr w:type="spellEnd"/>
+      <w:r>
+        <w:rPr>
+          <w:sz w:val="24"/>
+          <w:szCs w:val="24"/>
+        </w:rPr>
+        <w:t xml:space="preserve">. Esto puede resultar en un ataque de "descarga no autorizada", que es un vector de ataque común para el phishing. Los sitios que alojan contenido generado por el usuario deben utilizar este encabezado para proteger a sus usuarios. Esto es mencionado por </w:t>
+      </w:r>
+      <w:proofErr w:type="spellStart"/>
+      <w:r>
+        <w:rPr>
+          <w:sz w:val="24"/>
+          <w:szCs w:val="24"/>
+        </w:rPr>
+        <w:t>VeraCode</w:t>
+      </w:r>
+      <w:proofErr w:type="spellEnd"/>
+      <w:r>
+        <w:rPr>
+          <w:sz w:val="24"/>
+          <w:szCs w:val="24"/>
+        </w:rPr>
+        <w:t xml:space="preserve"> y OWASP.</w:t>
+      </w:r>
+    </w:p>
+    <w:p>
+      <w:pPr>
+        <w:jc w:val="both"/>
+        <w:rPr>
+          <w:sz w:val="24"/>
+          <w:szCs w:val="24"/>
+        </w:rPr>
+      </w:pPr>
+      <w:r>
+        <w:rPr>
+          <w:noProof/>
+          <w:sz w:val="24"/>
+          <w:szCs w:val="24"/>
+        </w:rPr>
+        <w:drawing>
+          <wp:inline distT="0" distB="0" distL="0" distR="0" wp14:anchorId="16B14CB3" wp14:editId="4A332215">
+            <wp:extent cx="5612130" cy="2217420"/>
+            <wp:effectExtent l="0" t="0" r="7620" b="0"/>
+            <wp:docPr id="13" name="Imagen 13" descr="Interfaz de usuario gráfica, Aplicación, Word&#10;&#10;Descripción generada automáticamente"/>
+            <wp:cNvGraphicFramePr>
+              <a:graphicFrameLocks xmlns:a="http://schemas.openxmlformats.org/drawingml/2006/main" noChangeAspect="1"/>
+            </wp:cNvGraphicFramePr>
+            <a:graphic xmlns:a="http://schemas.openxmlformats.org/drawingml/2006/main">
+              <a:graphicData uri="http://schemas.openxmlformats.org/drawingml/2006/picture">
+                <pic:pic xmlns:pic="http://schemas.openxmlformats.org/drawingml/2006/picture">
+                  <pic:nvPicPr>
+                    <pic:cNvPr id="13" name="Imagen 13" descr="Interfaz de usuario gráfica, Aplicación, Word&#10;&#10;Descripción generada automáticamente"/>
+                    <pic:cNvPicPr/>
+                  </pic:nvPicPr>
+                  <pic:blipFill>
+                    <a:blip r:embed="rId13" cstate="print">
+                      <a:extLst>
+                        <a:ext uri="{28A0092B-C50C-407E-A947-70E740481C1C}">
+                          <a14:useLocalDpi xmlns:a14="http://schemas.microsoft.com/office/drawing/2010/main" val="0"/>
+                        </a:ext>
+                      </a:extLst>
+                    </a:blip>
+                    <a:stretch>
+                      <a:fillRect/>
+                    </a:stretch>
+                  </pic:blipFill>
+                  <pic:spPr>
+                    <a:xfrm>
+                      <a:off x="0" y="0"/>
+                      <a:ext cx="5612130" cy="2217420"/>
+                    </a:xfrm>
+                    <a:prstGeom prst="rect">
+                      <a:avLst/>
+                    </a:prstGeom>
+                  </pic:spPr>
+                </pic:pic>
+              </a:graphicData>
+            </a:graphic>
+          </wp:inline>
+        </w:drawing>
+      </w:r>
+    </w:p>
+    <w:p>
+      <w:pPr>
+        <w:jc w:val="both"/>
+        <w:rPr>
+          <w:sz w:val="20"/>
+          <w:szCs w:val="20"/>
+        </w:rPr>
+      </w:pPr>
+      <w:r>
+        <w:rPr>
+          <w:sz w:val="28"/>
+          <w:szCs w:val="28"/>
+        </w:rPr>
+        <w:t>Solución:</w:t>
+      </w:r>
+      <w:r>
+        <w:rPr>
+          <w:sz w:val="20"/>
+          <w:szCs w:val="20"/>
+        </w:rPr>
+        <w:t xml:space="preserve"> </w:t>
+      </w:r>
+    </w:p>
+    <w:p>
+      <w:pPr>
+        <w:jc w:val="both"/>
+        <w:rPr>
+          <w:sz w:val="24"/>
+          <w:szCs w:val="24"/>
+        </w:rPr>
+      </w:pPr>
+      <w:r>
+        <w:rPr>
+          <w:sz w:val="24"/>
+          <w:szCs w:val="24"/>
+        </w:rPr>
+        <w:t>Asegúrese de que la aplicación / servidor web establezca el encabezado Content-</w:t>
+      </w:r>
+      <w:proofErr w:type="spellStart"/>
+      <w:r>
+        <w:rPr>
+          <w:sz w:val="24"/>
+          <w:szCs w:val="24"/>
+        </w:rPr>
+        <w:t>Type</w:t>
+      </w:r>
+      <w:proofErr w:type="spellEnd"/>
+      <w:r>
+        <w:rPr>
+          <w:sz w:val="24"/>
+          <w:szCs w:val="24"/>
+        </w:rPr>
+        <w:t xml:space="preserve"> de manera adecuada y que establezca el encabezado X-Content-</w:t>
+      </w:r>
+      <w:proofErr w:type="spellStart"/>
+      <w:r>
+        <w:rPr>
+          <w:sz w:val="24"/>
+          <w:szCs w:val="24"/>
+        </w:rPr>
+        <w:t>Type</w:t>
+      </w:r>
+      <w:proofErr w:type="spellEnd"/>
+      <w:r>
+        <w:rPr>
+          <w:sz w:val="24"/>
+          <w:szCs w:val="24"/>
+        </w:rPr>
+        <w:t>-</w:t>
+      </w:r>
+      <w:proofErr w:type="spellStart"/>
+      <w:r>
+        <w:rPr>
+          <w:sz w:val="24"/>
+          <w:szCs w:val="24"/>
+        </w:rPr>
+        <w:t>Options</w:t>
+      </w:r>
+      <w:proofErr w:type="spellEnd"/>
+      <w:r>
+        <w:rPr>
+          <w:sz w:val="24"/>
+          <w:szCs w:val="24"/>
+        </w:rPr>
+        <w:t xml:space="preserve"> en '</w:t>
+      </w:r>
+      <w:proofErr w:type="spellStart"/>
+      <w:r>
+        <w:rPr>
+          <w:sz w:val="24"/>
+          <w:szCs w:val="24"/>
+        </w:rPr>
+        <w:t>nosniff</w:t>
+      </w:r>
+      <w:proofErr w:type="spellEnd"/>
+      <w:r>
+        <w:rPr>
+          <w:sz w:val="24"/>
+          <w:szCs w:val="24"/>
+        </w:rPr>
+        <w:t>' para todas las páginas web.</w:t>
+      </w:r>
+    </w:p>
+    <w:p>
+      <w:pPr>
+        <w:jc w:val="both"/>
+        <w:rPr>
+          <w:sz w:val="24"/>
+          <w:szCs w:val="24"/>
+        </w:rPr>
+      </w:pPr>
+      <w:r>
+        <w:rPr>
+          <w:sz w:val="24"/>
+          <w:szCs w:val="24"/>
+        </w:rPr>
+        <w:t>Si es posible, asegúrese de que el usuario final utilice un navegador web moderno y compatible con los estándares que no realice ningún rastreo de MIME, o que la aplicación web / servidor web pueda indicarle que no realice el rastreo de MIME</w:t>
+      </w:r>
+    </w:p>
+    <w:p>
+      <w:pPr>
+        <w:jc w:val="both"/>
+        <w:rPr>
+          <w:sz w:val="24"/>
+          <w:szCs w:val="24"/>
+        </w:rPr>
+      </w:pPr>
+    </w:p>
+    <w:p>
+      <w:pPr>
+        <w:jc w:val="both"/>
+        <w:rPr>
+          <w:sz w:val="24"/>
+          <w:szCs w:val="24"/>
+        </w:rPr>
+      </w:pPr>
+    </w:p>
+    <w:p>
+      <w:pPr>
+        <w:jc w:val="both"/>
+        <w:rPr>
+          <w:sz w:val="24"/>
+          <w:szCs w:val="24"/>
+        </w:rPr>
+      </w:pPr>
+    </w:p>
+    <w:p>
+      <w:pPr>
+        <w:jc w:val="both"/>
+        <w:rPr>
+          <w:sz w:val="24"/>
+          <w:szCs w:val="24"/>
+        </w:rPr>
+      </w:pPr>
+    </w:p>
+    <w:p>
+      <w:pPr>
+        <w:jc w:val="both"/>
+        <w:rPr>
+          <w:sz w:val="24"/>
+          <w:szCs w:val="24"/>
+        </w:rPr>
+      </w:pPr>
+    </w:p>
+    <w:p>
+      <w:pPr>
+        <w:jc w:val="both"/>
+        <w:rPr>
+          <w:sz w:val="24"/>
+          <w:szCs w:val="24"/>
+        </w:rPr>
+      </w:pPr>
+    </w:p>
+    <w:p>
+      <w:pPr>
+        <w:jc w:val="both"/>
+        <w:rPr>
+          <w:sz w:val="24"/>
+          <w:szCs w:val="24"/>
+        </w:rPr>
+      </w:pPr>
+    </w:p>
+    <w:p>
+      <w:pPr>
+        <w:jc w:val="both"/>
+        <w:rPr>
+          <w:sz w:val="24"/>
+          <w:szCs w:val="24"/>
+        </w:rPr>
+      </w:pPr>
+    </w:p>
+    <w:p>
+      <w:pPr>
+        <w:jc w:val="both"/>
+        <w:rPr>
           <w:b/>
           <w:bCs/>
           <w:i/>
@@ -1235,6 +2398,232 @@
           <w:sz w:val="32"/>
           <w:szCs w:val="32"/>
         </w:rPr>
+      </w:pPr>
+      <w:r>
+        <w:rPr>
+          <w:b/>
+          <w:bCs/>
+          <w:i/>
+          <w:iCs/>
+          <w:sz w:val="32"/>
+          <w:szCs w:val="32"/>
+        </w:rPr>
+        <w:lastRenderedPageBreak/>
+        <w:t>Código que puede ser modificado por atacantes</w:t>
+      </w:r>
+    </w:p>
+    <w:p>
+      <w:pPr>
+        <w:jc w:val="both"/>
+        <w:rPr>
+          <w:sz w:val="24"/>
+          <w:szCs w:val="24"/>
+        </w:rPr>
+      </w:pPr>
+      <w:r>
+        <w:rPr>
+          <w:noProof/>
+          <w:sz w:val="24"/>
+          <w:szCs w:val="24"/>
+        </w:rPr>
+        <w:drawing>
+          <wp:inline distT="0" distB="0" distL="0" distR="0" wp14:anchorId="24326663" wp14:editId="207FAA3B">
+            <wp:extent cx="5612130" cy="2169160"/>
+            <wp:effectExtent l="0" t="0" r="7620" b="2540"/>
+            <wp:docPr id="6" name="Imagen 6"/>
+            <wp:cNvGraphicFramePr>
+              <a:graphicFrameLocks xmlns:a="http://schemas.openxmlformats.org/drawingml/2006/main" noChangeAspect="1"/>
+            </wp:cNvGraphicFramePr>
+            <a:graphic xmlns:a="http://schemas.openxmlformats.org/drawingml/2006/main">
+              <a:graphicData uri="http://schemas.openxmlformats.org/drawingml/2006/picture">
+                <pic:pic xmlns:pic="http://schemas.openxmlformats.org/drawingml/2006/picture">
+                  <pic:nvPicPr>
+                    <pic:cNvPr id="6" name="Imagen 6"/>
+                    <pic:cNvPicPr/>
+                  </pic:nvPicPr>
+                  <pic:blipFill>
+                    <a:blip r:embed="rId14">
+                      <a:extLst>
+                        <a:ext uri="{28A0092B-C50C-407E-A947-70E740481C1C}">
+                          <a14:useLocalDpi xmlns:a14="http://schemas.microsoft.com/office/drawing/2010/main" val="0"/>
+                        </a:ext>
+                      </a:extLst>
+                    </a:blip>
+                    <a:stretch>
+                      <a:fillRect/>
+                    </a:stretch>
+                  </pic:blipFill>
+                  <pic:spPr>
+                    <a:xfrm>
+                      <a:off x="0" y="0"/>
+                      <a:ext cx="5612130" cy="2169160"/>
+                    </a:xfrm>
+                    <a:prstGeom prst="rect">
+                      <a:avLst/>
+                    </a:prstGeom>
+                  </pic:spPr>
+                </pic:pic>
+              </a:graphicData>
+            </a:graphic>
+          </wp:inline>
+        </w:drawing>
+      </w:r>
+    </w:p>
+    <w:p>
+      <w:pPr>
+        <w:rPr>
+          <w:sz w:val="24"/>
+          <w:szCs w:val="24"/>
+        </w:rPr>
+      </w:pPr>
+    </w:p>
+    <w:p>
+      <w:pPr>
+        <w:rPr>
+          <w:sz w:val="28"/>
+          <w:szCs w:val="28"/>
+        </w:rPr>
+      </w:pPr>
+    </w:p>
+    <w:p>
+      <w:pPr>
+        <w:rPr>
+          <w:sz w:val="28"/>
+          <w:szCs w:val="28"/>
+        </w:rPr>
+      </w:pPr>
+    </w:p>
+    <w:p>
+      <w:pPr>
+        <w:rPr>
+          <w:sz w:val="28"/>
+          <w:szCs w:val="28"/>
+        </w:rPr>
+      </w:pPr>
+    </w:p>
+    <w:p>
+      <w:pPr>
+        <w:rPr>
+          <w:sz w:val="28"/>
+          <w:szCs w:val="28"/>
+        </w:rPr>
+      </w:pPr>
+    </w:p>
+    <w:p>
+      <w:pPr>
+        <w:rPr>
+          <w:sz w:val="28"/>
+          <w:szCs w:val="28"/>
+        </w:rPr>
+      </w:pPr>
+    </w:p>
+    <w:p>
+      <w:pPr>
+        <w:rPr>
+          <w:sz w:val="28"/>
+          <w:szCs w:val="28"/>
+        </w:rPr>
+      </w:pPr>
+    </w:p>
+    <w:p>
+      <w:pPr>
+        <w:rPr>
+          <w:sz w:val="28"/>
+          <w:szCs w:val="28"/>
+        </w:rPr>
+      </w:pPr>
+    </w:p>
+    <w:p>
+      <w:pPr>
+        <w:rPr>
+          <w:sz w:val="28"/>
+          <w:szCs w:val="28"/>
+        </w:rPr>
+      </w:pPr>
+    </w:p>
+    <w:p>
+      <w:pPr>
+        <w:rPr>
+          <w:sz w:val="28"/>
+          <w:szCs w:val="28"/>
+        </w:rPr>
+      </w:pPr>
+    </w:p>
+    <w:p>
+      <w:pPr>
+        <w:rPr>
+          <w:sz w:val="28"/>
+          <w:szCs w:val="28"/>
+        </w:rPr>
+      </w:pPr>
+    </w:p>
+    <w:p>
+      <w:pPr>
+        <w:rPr>
+          <w:sz w:val="28"/>
+          <w:szCs w:val="28"/>
+        </w:rPr>
+      </w:pPr>
+    </w:p>
+    <w:p>
+      <w:pPr>
+        <w:rPr>
+          <w:sz w:val="28"/>
+          <w:szCs w:val="28"/>
+        </w:rPr>
+      </w:pPr>
+    </w:p>
+    <w:p>
+      <w:pPr>
+        <w:rPr>
+          <w:sz w:val="28"/>
+          <w:szCs w:val="28"/>
+        </w:rPr>
+      </w:pPr>
+    </w:p>
+    <w:p>
+      <w:pPr>
+        <w:jc w:val="both"/>
+        <w:rPr>
+          <w:b/>
+          <w:bCs/>
+          <w:i/>
+          <w:iCs/>
+          <w:sz w:val="32"/>
+          <w:szCs w:val="32"/>
+        </w:rPr>
+      </w:pPr>
+    </w:p>
+    <w:p>
+      <w:pPr>
+        <w:jc w:val="both"/>
+        <w:rPr>
+          <w:b/>
+          <w:bCs/>
+          <w:i/>
+          <w:iCs/>
+          <w:sz w:val="32"/>
+          <w:szCs w:val="32"/>
+        </w:rPr>
+      </w:pPr>
+    </w:p>
+    <w:p>
+      <w:pPr>
+        <w:jc w:val="both"/>
+        <w:rPr>
+          <w:sz w:val="24"/>
+          <w:szCs w:val="24"/>
+        </w:rPr>
+      </w:pPr>
+      <w:r>
+        <w:rPr>
+          <w:b/>
+          <w:bCs/>
+          <w:i/>
+          <w:iCs/>
+          <w:sz w:val="32"/>
+          <w:szCs w:val="32"/>
+        </w:rPr>
         <w:lastRenderedPageBreak/>
         <w:t>Modelo de amenazas</w:t>
       </w:r>
@@ -1248,42 +2637,216 @@
       </w:pPr>
       <w:r>
         <w:rPr>
-          <w:sz w:val="24"/>
-          <w:szCs w:val="24"/>
-        </w:rPr>
-        <w:t>Las vulnerabilidades previamente señaladas fueron conseguidas a raíz de un reporte generado con la herramienta de Microsoft “</w:t>
-      </w:r>
-      <w:r>
-        <w:rPr>
-          <w:sz w:val="24"/>
-          <w:szCs w:val="24"/>
-        </w:rPr>
-        <w:t>Microsoft</w:t>
-      </w:r>
-      <w:r>
-        <w:rPr>
-          <w:sz w:val="24"/>
-          <w:szCs w:val="24"/>
-        </w:rPr>
-        <w:t xml:space="preserve"> threat modeling tool</w:t>
-      </w:r>
-      <w:r>
-        <w:rPr>
-          <w:sz w:val="24"/>
-          <w:szCs w:val="24"/>
-        </w:rPr>
-        <w:t>”</w:t>
-      </w:r>
-      <w:r>
-        <w:rPr>
           <w:noProof/>
           <w:sz w:val="24"/>
           <w:szCs w:val="24"/>
         </w:rPr>
         <w:drawing>
-          <wp:inline distT="0" distB="0" distL="0" distR="0" wp14:anchorId="6A2222EC" wp14:editId="780BEDEB">
-            <wp:extent cx="5614035" cy="2498725"/>
-            <wp:effectExtent l="0" t="0" r="5715" b="0"/>
+          <wp:inline distT="0" distB="0" distL="0" distR="0" wp14:anchorId="082103CC" wp14:editId="4FC1A8D6">
+            <wp:extent cx="5612130" cy="3035300"/>
+            <wp:effectExtent l="0" t="0" r="7620" b="0"/>
+            <wp:docPr id="10" name="Imagen 10" descr="Imagen que contiene competencia de atletismo&#10;&#10;Descripción generada automáticamente"/>
+            <wp:cNvGraphicFramePr>
+              <a:graphicFrameLocks xmlns:a="http://schemas.openxmlformats.org/drawingml/2006/main" noChangeAspect="1"/>
+            </wp:cNvGraphicFramePr>
+            <a:graphic xmlns:a="http://schemas.openxmlformats.org/drawingml/2006/main">
+              <a:graphicData uri="http://schemas.openxmlformats.org/drawingml/2006/picture">
+                <pic:pic xmlns:pic="http://schemas.openxmlformats.org/drawingml/2006/picture">
+                  <pic:nvPicPr>
+                    <pic:cNvPr id="10" name="Imagen 10" descr="Imagen que contiene competencia de atletismo&#10;&#10;Descripción generada automáticamente"/>
+                    <pic:cNvPicPr/>
+                  </pic:nvPicPr>
+                  <pic:blipFill>
+                    <a:blip r:embed="rId15">
+                      <a:extLst>
+                        <a:ext uri="{28A0092B-C50C-407E-A947-70E740481C1C}">
+                          <a14:useLocalDpi xmlns:a14="http://schemas.microsoft.com/office/drawing/2010/main" val="0"/>
+                        </a:ext>
+                      </a:extLst>
+                    </a:blip>
+                    <a:stretch>
+                      <a:fillRect/>
+                    </a:stretch>
+                  </pic:blipFill>
+                  <pic:spPr>
+                    <a:xfrm>
+                      <a:off x="0" y="0"/>
+                      <a:ext cx="5612130" cy="3035300"/>
+                    </a:xfrm>
+                    <a:prstGeom prst="rect">
+                      <a:avLst/>
+                    </a:prstGeom>
+                  </pic:spPr>
+                </pic:pic>
+              </a:graphicData>
+            </a:graphic>
+          </wp:inline>
+        </w:drawing>
+      </w:r>
+    </w:p>
+    <w:p>
+      <w:pPr>
+        <w:rPr>
+          <w:sz w:val="24"/>
+          <w:szCs w:val="24"/>
+        </w:rPr>
+      </w:pPr>
+      <w:r>
+        <w:rPr>
+          <w:sz w:val="24"/>
+          <w:szCs w:val="24"/>
+        </w:rPr>
+        <w:t xml:space="preserve">Modelo de amenazas </w:t>
+      </w:r>
+      <w:proofErr w:type="spellStart"/>
+      <w:r>
+        <w:rPr>
+          <w:sz w:val="24"/>
+          <w:szCs w:val="24"/>
+        </w:rPr>
+        <w:t>stride</w:t>
+      </w:r>
+      <w:proofErr w:type="spellEnd"/>
+    </w:p>
+    <w:p>
+      <w:pPr>
+        <w:rPr>
+          <w:sz w:val="24"/>
+          <w:szCs w:val="24"/>
+        </w:rPr>
+      </w:pPr>
+      <w:r>
+        <w:rPr>
+          <w:sz w:val="24"/>
+          <w:szCs w:val="24"/>
+        </w:rPr>
+        <w:t>Una de las primeras amenazas que identificamos es la vulneración de datos ya que con este se puede suplantar identidades de personas obteniendo datos a través de la consulta ya que esta esta mal programada a través de código php</w:t>
+      </w:r>
+    </w:p>
+    <w:p>
+      <w:pPr>
+        <w:rPr>
+          <w:sz w:val="24"/>
+          <w:szCs w:val="24"/>
+        </w:rPr>
+      </w:pPr>
+      <w:r>
+        <w:rPr>
+          <w:sz w:val="24"/>
+          <w:szCs w:val="24"/>
+        </w:rPr>
+        <w:t>Manipulación de datos</w:t>
+      </w:r>
+    </w:p>
+    <w:p>
+      <w:pPr>
+        <w:rPr>
+          <w:sz w:val="24"/>
+          <w:szCs w:val="24"/>
+        </w:rPr>
+      </w:pPr>
+      <w:r>
+        <w:rPr>
+          <w:sz w:val="24"/>
+          <w:szCs w:val="24"/>
+        </w:rPr>
+        <w:t>Dadas las circunstancias en esta pagina se pueden manipular datos de forma maliciosa ya que al consultar en la página nos muestra información primordial de cada usuario registrado.</w:t>
+      </w:r>
+    </w:p>
+    <w:p>
+      <w:pPr>
+        <w:rPr>
+          <w:sz w:val="24"/>
+          <w:szCs w:val="24"/>
+        </w:rPr>
+      </w:pPr>
+      <w:r>
+        <w:rPr>
+          <w:sz w:val="24"/>
+          <w:szCs w:val="24"/>
+        </w:rPr>
+        <w:t>Divulgación de información</w:t>
+      </w:r>
+    </w:p>
+    <w:p>
+      <w:pPr>
+        <w:rPr>
+          <w:sz w:val="24"/>
+          <w:szCs w:val="24"/>
+        </w:rPr>
+      </w:pPr>
+      <w:r>
+        <w:rPr>
+          <w:sz w:val="24"/>
+          <w:szCs w:val="24"/>
+        </w:rPr>
+        <w:t>Es la exposición de datos sensibles sobre esta página, en la cual podemos ver la fuga de datos</w:t>
+      </w:r>
+      <w:r>
+        <w:rPr>
+          <w:sz w:val="24"/>
+          <w:szCs w:val="24"/>
+        </w:rPr>
+        <w:br w:type="page"/>
+      </w:r>
+    </w:p>
+    <w:p>
+      <w:pPr>
+        <w:spacing w:line="276" w:lineRule="auto"/>
+        <w:jc w:val="both"/>
+        <w:rPr>
+          <w:b/>
+          <w:bCs/>
+          <w:i/>
+          <w:iCs/>
+          <w:sz w:val="32"/>
+          <w:szCs w:val="32"/>
+        </w:rPr>
+      </w:pPr>
+      <w:r>
+        <w:rPr>
+          <w:b/>
+          <w:bCs/>
+          <w:i/>
+          <w:iCs/>
+          <w:sz w:val="32"/>
+          <w:szCs w:val="32"/>
+        </w:rPr>
+        <w:lastRenderedPageBreak/>
+        <w:t>Evidencia del uso de la herramienta GIT en GITHUB</w:t>
+      </w:r>
+    </w:p>
+    <w:p>
+      <w:pPr>
+        <w:rPr>
+          <w:sz w:val="24"/>
+          <w:szCs w:val="24"/>
+        </w:rPr>
+      </w:pPr>
+      <w:r>
+        <w:rPr>
+          <w:sz w:val="24"/>
+          <w:szCs w:val="24"/>
+        </w:rPr>
+        <w:t>Para el desarrollo en conjunto de este informe se utilizo la herramienta GIT en conjunto con la pagina web GITHUB ya que de esta manera los cambios que se realizaran en el informe quedarían guardados en versiones posteriores en caso de cometer alguna equivocación</w:t>
+      </w:r>
+    </w:p>
+    <w:p>
+      <w:pPr>
+        <w:rPr>
+          <w:sz w:val="24"/>
+          <w:szCs w:val="24"/>
+        </w:rPr>
+      </w:pPr>
+      <w:r>
+        <w:rPr>
+          <w:sz w:val="24"/>
+          <w:szCs w:val="24"/>
+        </w:rPr>
+        <w:drawing>
+          <wp:inline distT="0" distB="0" distL="0" distR="0" wp14:anchorId="4667C1F7" wp14:editId="3B7D611E">
+            <wp:extent cx="5612130" cy="2839720"/>
+            <wp:effectExtent l="0" t="0" r="7620" b="0"/>
             <wp:docPr id="3" name="Imagen 3"/>
             <wp:cNvGraphicFramePr>
               <a:graphicFrameLocks xmlns:a="http://schemas.openxmlformats.org/drawingml/2006/main" noChangeAspect="1"/>
@@ -1292,36 +2855,23 @@
               <a:graphicData uri="http://schemas.openxmlformats.org/drawingml/2006/picture">
                 <pic:pic xmlns:pic="http://schemas.openxmlformats.org/drawingml/2006/picture">
                   <pic:nvPicPr>
-                    <pic:cNvPr id="0" name="Picture 1"/>
-                    <pic:cNvPicPr>
-                      <a:picLocks noChangeAspect="1" noChangeArrowheads="1"/>
-                    </pic:cNvPicPr>
+                    <pic:cNvPr id="1" name=""/>
+                    <pic:cNvPicPr/>
                   </pic:nvPicPr>
                   <pic:blipFill>
-                    <a:blip r:embed="rId8">
-                      <a:extLst>
-                        <a:ext uri="{28A0092B-C50C-407E-A947-70E740481C1C}">
-                          <a14:useLocalDpi xmlns:a14="http://schemas.microsoft.com/office/drawing/2010/main" val="0"/>
-                        </a:ext>
-                      </a:extLst>
-                    </a:blip>
-                    <a:srcRect/>
+                    <a:blip r:embed="rId16"/>
                     <a:stretch>
                       <a:fillRect/>
                     </a:stretch>
                   </pic:blipFill>
-                  <pic:spPr bwMode="auto">
+                  <pic:spPr>
                     <a:xfrm>
                       <a:off x="0" y="0"/>
-                      <a:ext cx="5614035" cy="2498725"/>
+                      <a:ext cx="5612130" cy="2839720"/>
                     </a:xfrm>
                     <a:prstGeom prst="rect">
                       <a:avLst/>
                     </a:prstGeom>
-                    <a:noFill/>
-                    <a:ln>
-                      <a:noFill/>
-                    </a:ln>
                   </pic:spPr>
                 </pic:pic>
               </a:graphicData>
@@ -1334,46 +2884,760 @@
           <w:sz w:val="24"/>
           <w:szCs w:val="24"/>
         </w:rPr>
-        <w:br w:type="page"/>
-      </w:r>
-    </w:p>
-    <w:p>
-      <w:pPr>
-        <w:spacing w:line="276" w:lineRule="auto"/>
-        <w:jc w:val="both"/>
-        <w:rPr>
-          <w:b/>
-          <w:bCs/>
-          <w:i/>
-          <w:iCs/>
-          <w:sz w:val="32"/>
-          <w:szCs w:val="32"/>
-        </w:rPr>
-      </w:pPr>
-      <w:r>
-        <w:rPr>
-          <w:b/>
-          <w:bCs/>
-          <w:i/>
-          <w:iCs/>
-          <w:sz w:val="32"/>
-          <w:szCs w:val="32"/>
+        <w:t xml:space="preserve"> </w:t>
+      </w:r>
+    </w:p>
+    <w:p>
+      <w:pPr>
+        <w:rPr>
+          <w:sz w:val="24"/>
+          <w:szCs w:val="24"/>
+        </w:rPr>
+      </w:pPr>
+      <w:r>
+        <w:rPr>
+          <w:sz w:val="24"/>
+          <w:szCs w:val="24"/>
+        </w:rPr>
+        <w:t xml:space="preserve">En total se registraron 9 </w:t>
+      </w:r>
+      <w:proofErr w:type="spellStart"/>
+      <w:r>
+        <w:rPr>
+          <w:sz w:val="24"/>
+          <w:szCs w:val="24"/>
+        </w:rPr>
+        <w:t>commits</w:t>
+      </w:r>
+      <w:proofErr w:type="spellEnd"/>
+      <w:r>
+        <w:rPr>
+          <w:sz w:val="24"/>
+          <w:szCs w:val="24"/>
+        </w:rPr>
+        <w:t xml:space="preserve"> en el historial de GITHUB </w:t>
+      </w:r>
+    </w:p>
+    <w:p>
+      <w:pPr>
+        <w:rPr>
+          <w:sz w:val="24"/>
+          <w:szCs w:val="24"/>
+        </w:rPr>
+      </w:pPr>
+      <w:r>
+        <w:rPr>
+          <w:sz w:val="24"/>
+          <w:szCs w:val="24"/>
+        </w:rPr>
+        <w:drawing>
+          <wp:inline distT="0" distB="0" distL="0" distR="0" wp14:anchorId="74A85D9D" wp14:editId="78825FA8">
+            <wp:extent cx="5612130" cy="2680970"/>
+            <wp:effectExtent l="0" t="0" r="7620" b="5080"/>
+            <wp:docPr id="7" name="Imagen 7"/>
+            <wp:cNvGraphicFramePr>
+              <a:graphicFrameLocks xmlns:a="http://schemas.openxmlformats.org/drawingml/2006/main" noChangeAspect="1"/>
+            </wp:cNvGraphicFramePr>
+            <a:graphic xmlns:a="http://schemas.openxmlformats.org/drawingml/2006/main">
+              <a:graphicData uri="http://schemas.openxmlformats.org/drawingml/2006/picture">
+                <pic:pic xmlns:pic="http://schemas.openxmlformats.org/drawingml/2006/picture">
+                  <pic:nvPicPr>
+                    <pic:cNvPr id="1" name=""/>
+                    <pic:cNvPicPr/>
+                  </pic:nvPicPr>
+                  <pic:blipFill>
+                    <a:blip r:embed="rId17"/>
+                    <a:stretch>
+                      <a:fillRect/>
+                    </a:stretch>
+                  </pic:blipFill>
+                  <pic:spPr>
+                    <a:xfrm>
+                      <a:off x="0" y="0"/>
+                      <a:ext cx="5612130" cy="2680970"/>
+                    </a:xfrm>
+                    <a:prstGeom prst="rect">
+                      <a:avLst/>
+                    </a:prstGeom>
+                  </pic:spPr>
+                </pic:pic>
+              </a:graphicData>
+            </a:graphic>
+          </wp:inline>
+        </w:drawing>
+      </w:r>
+    </w:p>
+    <w:p>
+      <w:pPr>
+        <w:jc w:val="both"/>
+        <w:rPr>
+          <w:sz w:val="24"/>
+          <w:szCs w:val="24"/>
+        </w:rPr>
+      </w:pPr>
+      <w:r>
+        <w:rPr>
+          <w:sz w:val="24"/>
+          <w:szCs w:val="24"/>
+        </w:rPr>
+        <w:t>Todas estas versiones eran subidas mediante la herramienta GIT con los siguientes comandos</w:t>
+      </w:r>
+    </w:p>
+    <w:p>
+      <w:pPr>
+        <w:rPr>
+          <w:sz w:val="24"/>
+          <w:szCs w:val="24"/>
+        </w:rPr>
+      </w:pPr>
+    </w:p>
+    <w:p>
+      <w:pPr>
+        <w:pStyle w:val="Prrafodelista"/>
+        <w:numPr>
+          <w:ilvl w:val="0"/>
+          <w:numId w:val="1"/>
+        </w:numPr>
+        <w:rPr>
+          <w:sz w:val="24"/>
+          <w:szCs w:val="24"/>
+        </w:rPr>
+      </w:pPr>
+      <w:proofErr w:type="spellStart"/>
+      <w:r>
+        <w:rPr>
+          <w:sz w:val="24"/>
+          <w:szCs w:val="24"/>
         </w:rPr>
         <w:lastRenderedPageBreak/>
-        <w:t>Evidencia del uso de la herramienta GIT en GITHUB</w:t>
-      </w:r>
-    </w:p>
-    <w:p>
-      <w:pPr>
-        <w:rPr>
-          <w:sz w:val="24"/>
-          <w:szCs w:val="24"/>
-        </w:rPr>
-      </w:pPr>
+        <w:t>git</w:t>
+      </w:r>
+      <w:proofErr w:type="spellEnd"/>
+      <w:r>
+        <w:rPr>
+          <w:sz w:val="24"/>
+          <w:szCs w:val="24"/>
+        </w:rPr>
+        <w:t xml:space="preserve"> clone </w:t>
+      </w:r>
+      <w:hyperlink r:id="rId18" w:history="1">
+        <w:r>
+          <w:rPr>
+            <w:rStyle w:val="Hipervnculo"/>
+            <w:sz w:val="24"/>
+            <w:szCs w:val="24"/>
+          </w:rPr>
+          <w:t>https://github.com/BorisSepulvedaG/Trabajo-Programacion.git</w:t>
+        </w:r>
+      </w:hyperlink>
+    </w:p>
+    <w:p>
+      <w:pPr>
+        <w:pStyle w:val="Prrafodelista"/>
+        <w:rPr>
+          <w:sz w:val="24"/>
+          <w:szCs w:val="24"/>
+        </w:rPr>
+      </w:pPr>
+      <w:r>
+        <w:rPr>
+          <w:sz w:val="24"/>
+          <w:szCs w:val="24"/>
+        </w:rPr>
+        <w:drawing>
+          <wp:inline distT="0" distB="0" distL="0" distR="0" wp14:anchorId="70257CF6" wp14:editId="6937E17A">
+            <wp:extent cx="5534797" cy="1771897"/>
+            <wp:effectExtent l="0" t="0" r="8890" b="0"/>
+            <wp:docPr id="8" name="Imagen 8"/>
+            <wp:cNvGraphicFramePr>
+              <a:graphicFrameLocks xmlns:a="http://schemas.openxmlformats.org/drawingml/2006/main" noChangeAspect="1"/>
+            </wp:cNvGraphicFramePr>
+            <a:graphic xmlns:a="http://schemas.openxmlformats.org/drawingml/2006/main">
+              <a:graphicData uri="http://schemas.openxmlformats.org/drawingml/2006/picture">
+                <pic:pic xmlns:pic="http://schemas.openxmlformats.org/drawingml/2006/picture">
+                  <pic:nvPicPr>
+                    <pic:cNvPr id="1" name=""/>
+                    <pic:cNvPicPr/>
+                  </pic:nvPicPr>
+                  <pic:blipFill>
+                    <a:blip r:embed="rId19"/>
+                    <a:stretch>
+                      <a:fillRect/>
+                    </a:stretch>
+                  </pic:blipFill>
+                  <pic:spPr>
+                    <a:xfrm>
+                      <a:off x="0" y="0"/>
+                      <a:ext cx="5534797" cy="1771897"/>
+                    </a:xfrm>
+                    <a:prstGeom prst="rect">
+                      <a:avLst/>
+                    </a:prstGeom>
+                  </pic:spPr>
+                </pic:pic>
+              </a:graphicData>
+            </a:graphic>
+          </wp:inline>
+        </w:drawing>
+      </w:r>
+    </w:p>
+    <w:p>
+      <w:pPr>
+        <w:ind w:left="360"/>
+        <w:jc w:val="both"/>
+        <w:rPr>
+          <w:sz w:val="24"/>
+          <w:szCs w:val="24"/>
+        </w:rPr>
+      </w:pPr>
+      <w:r>
+        <w:rPr>
+          <w:sz w:val="24"/>
+          <w:szCs w:val="24"/>
+        </w:rPr>
+        <w:t>Este comando era específicamente utilizado para copiar el repositorio de GITHUB en archivos locales</w:t>
+      </w:r>
+    </w:p>
+    <w:p>
+      <w:pPr>
+        <w:pStyle w:val="Prrafodelista"/>
+        <w:numPr>
+          <w:ilvl w:val="0"/>
+          <w:numId w:val="1"/>
+        </w:numPr>
+        <w:rPr>
+          <w:sz w:val="24"/>
+          <w:szCs w:val="24"/>
+        </w:rPr>
+      </w:pPr>
+      <w:proofErr w:type="spellStart"/>
+      <w:r>
+        <w:rPr>
+          <w:sz w:val="24"/>
+          <w:szCs w:val="24"/>
+        </w:rPr>
+        <w:t>git</w:t>
+      </w:r>
+      <w:proofErr w:type="spellEnd"/>
+      <w:r>
+        <w:rPr>
+          <w:sz w:val="24"/>
+          <w:szCs w:val="24"/>
+        </w:rPr>
+        <w:t xml:space="preserve"> status</w:t>
+      </w:r>
+    </w:p>
+    <w:p>
+      <w:pPr>
+        <w:pStyle w:val="Prrafodelista"/>
+        <w:rPr>
+          <w:sz w:val="24"/>
+          <w:szCs w:val="24"/>
+        </w:rPr>
+      </w:pPr>
+      <w:r>
+        <w:rPr>
+          <w:sz w:val="24"/>
+          <w:szCs w:val="24"/>
+        </w:rPr>
+        <w:drawing>
+          <wp:inline distT="0" distB="0" distL="0" distR="0" wp14:anchorId="7A42B109" wp14:editId="6B8E9B61">
+            <wp:extent cx="5525271" cy="2572109"/>
+            <wp:effectExtent l="0" t="0" r="0" b="0"/>
+            <wp:docPr id="9" name="Imagen 9"/>
+            <wp:cNvGraphicFramePr>
+              <a:graphicFrameLocks xmlns:a="http://schemas.openxmlformats.org/drawingml/2006/main" noChangeAspect="1"/>
+            </wp:cNvGraphicFramePr>
+            <a:graphic xmlns:a="http://schemas.openxmlformats.org/drawingml/2006/main">
+              <a:graphicData uri="http://schemas.openxmlformats.org/drawingml/2006/picture">
+                <pic:pic xmlns:pic="http://schemas.openxmlformats.org/drawingml/2006/picture">
+                  <pic:nvPicPr>
+                    <pic:cNvPr id="1" name=""/>
+                    <pic:cNvPicPr/>
+                  </pic:nvPicPr>
+                  <pic:blipFill>
+                    <a:blip r:embed="rId20"/>
+                    <a:stretch>
+                      <a:fillRect/>
+                    </a:stretch>
+                  </pic:blipFill>
+                  <pic:spPr>
+                    <a:xfrm>
+                      <a:off x="0" y="0"/>
+                      <a:ext cx="5525271" cy="2572109"/>
+                    </a:xfrm>
+                    <a:prstGeom prst="rect">
+                      <a:avLst/>
+                    </a:prstGeom>
+                  </pic:spPr>
+                </pic:pic>
+              </a:graphicData>
+            </a:graphic>
+          </wp:inline>
+        </w:drawing>
+      </w:r>
+    </w:p>
+    <w:p>
+      <w:pPr>
+        <w:ind w:left="360"/>
+        <w:jc w:val="both"/>
+        <w:rPr>
+          <w:sz w:val="24"/>
+          <w:szCs w:val="24"/>
+        </w:rPr>
+      </w:pPr>
+      <w:r>
+        <w:rPr>
+          <w:sz w:val="24"/>
+          <w:szCs w:val="24"/>
+        </w:rPr>
+        <w:t xml:space="preserve">Este comando era utilizado para identificar los archivos modificados, creados o eliminados a los cuales no se les realizaba seguimiento o bien si se les </w:t>
+      </w:r>
+      <w:proofErr w:type="gramStart"/>
+      <w:r>
+        <w:rPr>
+          <w:sz w:val="24"/>
+          <w:szCs w:val="24"/>
+        </w:rPr>
+        <w:t>realizaba</w:t>
+      </w:r>
+      <w:proofErr w:type="gramEnd"/>
+      <w:r>
+        <w:rPr>
+          <w:sz w:val="24"/>
+          <w:szCs w:val="24"/>
+        </w:rPr>
+        <w:t xml:space="preserve"> pero estos habían sido modificados.</w:t>
+      </w:r>
+    </w:p>
+    <w:p>
+      <w:pPr>
+        <w:pStyle w:val="Prrafodelista"/>
+        <w:numPr>
+          <w:ilvl w:val="0"/>
+          <w:numId w:val="1"/>
+        </w:numPr>
+        <w:jc w:val="both"/>
+        <w:rPr>
+          <w:sz w:val="24"/>
+          <w:szCs w:val="24"/>
+        </w:rPr>
+      </w:pPr>
+      <w:proofErr w:type="spellStart"/>
+      <w:r>
+        <w:rPr>
+          <w:sz w:val="24"/>
+          <w:szCs w:val="24"/>
+        </w:rPr>
+        <w:t>git</w:t>
+      </w:r>
+      <w:proofErr w:type="spellEnd"/>
+      <w:r>
+        <w:rPr>
+          <w:sz w:val="24"/>
+          <w:szCs w:val="24"/>
+        </w:rPr>
+        <w:t xml:space="preserve"> </w:t>
+      </w:r>
+      <w:proofErr w:type="spellStart"/>
+      <w:r>
+        <w:rPr>
+          <w:sz w:val="24"/>
+          <w:szCs w:val="24"/>
+        </w:rPr>
+        <w:t>add</w:t>
+      </w:r>
+      <w:proofErr w:type="spellEnd"/>
+      <w:r>
+        <w:rPr>
+          <w:sz w:val="24"/>
+          <w:szCs w:val="24"/>
+        </w:rPr>
+        <w:t xml:space="preserve"> </w:t>
+      </w:r>
+      <w:proofErr w:type="gramStart"/>
+      <w:r>
+        <w:rPr>
+          <w:sz w:val="24"/>
+          <w:szCs w:val="24"/>
+        </w:rPr>
+        <w:t>Informe_Programacion_Segura.docx  o</w:t>
+      </w:r>
+      <w:proofErr w:type="gramEnd"/>
+      <w:r>
+        <w:rPr>
+          <w:sz w:val="24"/>
+          <w:szCs w:val="24"/>
+        </w:rPr>
+        <w:t xml:space="preserve"> </w:t>
+      </w:r>
+      <w:proofErr w:type="spellStart"/>
+      <w:r>
+        <w:rPr>
+          <w:sz w:val="24"/>
+          <w:szCs w:val="24"/>
+        </w:rPr>
+        <w:t>git</w:t>
+      </w:r>
+      <w:proofErr w:type="spellEnd"/>
+      <w:r>
+        <w:rPr>
+          <w:sz w:val="24"/>
+          <w:szCs w:val="24"/>
+        </w:rPr>
+        <w:t xml:space="preserve"> </w:t>
+      </w:r>
+      <w:proofErr w:type="spellStart"/>
+      <w:r>
+        <w:rPr>
+          <w:sz w:val="24"/>
+          <w:szCs w:val="24"/>
+        </w:rPr>
+        <w:t>add</w:t>
+      </w:r>
+      <w:proofErr w:type="spellEnd"/>
+      <w:r>
+        <w:rPr>
+          <w:sz w:val="24"/>
+          <w:szCs w:val="24"/>
+        </w:rPr>
+        <w:t xml:space="preserve"> .</w:t>
+      </w:r>
+    </w:p>
+    <w:p>
+      <w:pPr>
+        <w:ind w:left="708"/>
+        <w:jc w:val="both"/>
+        <w:rPr>
+          <w:sz w:val="24"/>
+          <w:szCs w:val="24"/>
+        </w:rPr>
+      </w:pPr>
+      <w:r>
+        <w:rPr>
+          <w:sz w:val="24"/>
+          <w:szCs w:val="24"/>
+        </w:rPr>
+        <w:drawing>
+          <wp:inline distT="0" distB="0" distL="0" distR="0" wp14:anchorId="4E360EF7" wp14:editId="0AE8F1A0">
+            <wp:extent cx="5449060" cy="552527"/>
+            <wp:effectExtent l="0" t="0" r="0" b="0"/>
+            <wp:docPr id="14" name="Imagen 14"/>
+            <wp:cNvGraphicFramePr>
+              <a:graphicFrameLocks xmlns:a="http://schemas.openxmlformats.org/drawingml/2006/main" noChangeAspect="1"/>
+            </wp:cNvGraphicFramePr>
+            <a:graphic xmlns:a="http://schemas.openxmlformats.org/drawingml/2006/main">
+              <a:graphicData uri="http://schemas.openxmlformats.org/drawingml/2006/picture">
+                <pic:pic xmlns:pic="http://schemas.openxmlformats.org/drawingml/2006/picture">
+                  <pic:nvPicPr>
+                    <pic:cNvPr id="1" name=""/>
+                    <pic:cNvPicPr/>
+                  </pic:nvPicPr>
+                  <pic:blipFill>
+                    <a:blip r:embed="rId21"/>
+                    <a:stretch>
+                      <a:fillRect/>
+                    </a:stretch>
+                  </pic:blipFill>
+                  <pic:spPr>
+                    <a:xfrm>
+                      <a:off x="0" y="0"/>
+                      <a:ext cx="5449060" cy="552527"/>
+                    </a:xfrm>
+                    <a:prstGeom prst="rect">
+                      <a:avLst/>
+                    </a:prstGeom>
+                  </pic:spPr>
+                </pic:pic>
+              </a:graphicData>
+            </a:graphic>
+          </wp:inline>
+        </w:drawing>
+      </w:r>
+    </w:p>
+    <w:p>
+      <w:pPr>
+        <w:ind w:left="360"/>
+        <w:jc w:val="both"/>
+        <w:rPr>
+          <w:sz w:val="24"/>
+          <w:szCs w:val="24"/>
+        </w:rPr>
+      </w:pPr>
+      <w:r>
+        <w:rPr>
+          <w:sz w:val="24"/>
+          <w:szCs w:val="24"/>
+        </w:rPr>
+        <w:t>Con este comando seleccionábamos los archivos que serian actualizados en el proyecto de GITHUB</w:t>
+      </w:r>
+      <w:r>
+        <w:rPr>
+          <w:sz w:val="24"/>
+          <w:szCs w:val="24"/>
+        </w:rPr>
+        <w:t xml:space="preserve"> </w:t>
+      </w:r>
+    </w:p>
+    <w:p>
+      <w:pPr>
+        <w:ind w:left="360"/>
+        <w:jc w:val="both"/>
+        <w:rPr>
+          <w:sz w:val="24"/>
+          <w:szCs w:val="24"/>
+        </w:rPr>
+      </w:pPr>
+    </w:p>
+    <w:p>
+      <w:pPr>
+        <w:ind w:left="360"/>
+        <w:jc w:val="both"/>
+        <w:rPr>
+          <w:sz w:val="24"/>
+          <w:szCs w:val="24"/>
+        </w:rPr>
+      </w:pPr>
+    </w:p>
+    <w:p>
+      <w:pPr>
+        <w:pStyle w:val="Prrafodelista"/>
+        <w:numPr>
+          <w:ilvl w:val="0"/>
+          <w:numId w:val="1"/>
+        </w:numPr>
+        <w:jc w:val="both"/>
+        <w:rPr>
+          <w:sz w:val="24"/>
+          <w:szCs w:val="24"/>
+        </w:rPr>
+      </w:pPr>
+      <w:proofErr w:type="spellStart"/>
+      <w:r>
+        <w:rPr>
+          <w:sz w:val="24"/>
+          <w:szCs w:val="24"/>
+        </w:rPr>
+        <w:lastRenderedPageBreak/>
+        <w:t>git</w:t>
+      </w:r>
+      <w:proofErr w:type="spellEnd"/>
+      <w:r>
+        <w:rPr>
+          <w:sz w:val="24"/>
+          <w:szCs w:val="24"/>
+        </w:rPr>
+        <w:t xml:space="preserve"> </w:t>
+      </w:r>
+      <w:proofErr w:type="spellStart"/>
+      <w:r>
+        <w:rPr>
+          <w:sz w:val="24"/>
+          <w:szCs w:val="24"/>
+        </w:rPr>
+        <w:t>commit</w:t>
+      </w:r>
+      <w:proofErr w:type="spellEnd"/>
+      <w:r>
+        <w:rPr>
+          <w:sz w:val="24"/>
+          <w:szCs w:val="24"/>
+        </w:rPr>
+        <w:t xml:space="preserve"> -m “ACTUALIZACION DE INFORME Nº</w:t>
+      </w:r>
+      <w:r>
+        <w:rPr>
+          <w:sz w:val="24"/>
+          <w:szCs w:val="24"/>
+        </w:rPr>
+        <w:t>10</w:t>
+      </w:r>
+      <w:r>
+        <w:rPr>
+          <w:sz w:val="24"/>
+          <w:szCs w:val="24"/>
+        </w:rPr>
+        <w:t>”</w:t>
+      </w:r>
+    </w:p>
+    <w:p>
+      <w:pPr>
+        <w:pStyle w:val="Prrafodelista"/>
+        <w:jc w:val="both"/>
+        <w:rPr>
+          <w:sz w:val="24"/>
+          <w:szCs w:val="24"/>
+        </w:rPr>
+      </w:pPr>
+      <w:r>
+        <w:rPr>
+          <w:sz w:val="24"/>
+          <w:szCs w:val="24"/>
+        </w:rPr>
+        <w:drawing>
+          <wp:inline distT="0" distB="0" distL="0" distR="0" wp14:anchorId="37518E0E" wp14:editId="4EC3851A">
+            <wp:extent cx="5420481" cy="666843"/>
+            <wp:effectExtent l="0" t="0" r="8890" b="0"/>
+            <wp:docPr id="15" name="Imagen 15"/>
+            <wp:cNvGraphicFramePr>
+              <a:graphicFrameLocks xmlns:a="http://schemas.openxmlformats.org/drawingml/2006/main" noChangeAspect="1"/>
+            </wp:cNvGraphicFramePr>
+            <a:graphic xmlns:a="http://schemas.openxmlformats.org/drawingml/2006/main">
+              <a:graphicData uri="http://schemas.openxmlformats.org/drawingml/2006/picture">
+                <pic:pic xmlns:pic="http://schemas.openxmlformats.org/drawingml/2006/picture">
+                  <pic:nvPicPr>
+                    <pic:cNvPr id="1" name=""/>
+                    <pic:cNvPicPr/>
+                  </pic:nvPicPr>
+                  <pic:blipFill>
+                    <a:blip r:embed="rId22"/>
+                    <a:stretch>
+                      <a:fillRect/>
+                    </a:stretch>
+                  </pic:blipFill>
+                  <pic:spPr>
+                    <a:xfrm>
+                      <a:off x="0" y="0"/>
+                      <a:ext cx="5420481" cy="666843"/>
+                    </a:xfrm>
+                    <a:prstGeom prst="rect">
+                      <a:avLst/>
+                    </a:prstGeom>
+                  </pic:spPr>
+                </pic:pic>
+              </a:graphicData>
+            </a:graphic>
+          </wp:inline>
+        </w:drawing>
+      </w:r>
+    </w:p>
+    <w:p>
+      <w:pPr>
+        <w:ind w:left="360"/>
+        <w:jc w:val="both"/>
+        <w:rPr>
+          <w:sz w:val="24"/>
+          <w:szCs w:val="24"/>
+        </w:rPr>
+      </w:pPr>
+      <w:r>
+        <w:rPr>
+          <w:sz w:val="24"/>
+          <w:szCs w:val="24"/>
+        </w:rPr>
+        <w:t>Este comando era utilizado para realizar la actualización de los archivos de manera local</w:t>
+      </w:r>
+    </w:p>
+    <w:p>
+      <w:pPr>
+        <w:pStyle w:val="Prrafodelista"/>
+        <w:numPr>
+          <w:ilvl w:val="0"/>
+          <w:numId w:val="1"/>
+        </w:numPr>
+        <w:jc w:val="both"/>
+        <w:rPr>
+          <w:sz w:val="24"/>
+          <w:szCs w:val="24"/>
+        </w:rPr>
+      </w:pPr>
+      <w:proofErr w:type="spellStart"/>
+      <w:r>
+        <w:rPr>
+          <w:sz w:val="24"/>
+          <w:szCs w:val="24"/>
+        </w:rPr>
+        <w:t>git</w:t>
+      </w:r>
+      <w:proofErr w:type="spellEnd"/>
+      <w:r>
+        <w:rPr>
+          <w:sz w:val="24"/>
+          <w:szCs w:val="24"/>
+        </w:rPr>
+        <w:t xml:space="preserve"> </w:t>
+      </w:r>
+      <w:proofErr w:type="spellStart"/>
+      <w:r>
+        <w:rPr>
+          <w:sz w:val="24"/>
+          <w:szCs w:val="24"/>
+        </w:rPr>
+        <w:t>push</w:t>
+      </w:r>
+      <w:proofErr w:type="spellEnd"/>
+    </w:p>
+    <w:p>
+      <w:pPr>
+        <w:pStyle w:val="Prrafodelista"/>
+        <w:jc w:val="both"/>
+        <w:rPr>
+          <w:sz w:val="24"/>
+          <w:szCs w:val="24"/>
+        </w:rPr>
+      </w:pPr>
+      <w:r>
+        <w:rPr>
+          <w:sz w:val="24"/>
+          <w:szCs w:val="24"/>
+        </w:rPr>
+        <w:drawing>
+          <wp:inline distT="0" distB="0" distL="0" distR="0" wp14:anchorId="5296C766" wp14:editId="7D6C64C0">
+            <wp:extent cx="5391902" cy="1705213"/>
+            <wp:effectExtent l="0" t="0" r="0" b="9525"/>
+            <wp:docPr id="16" name="Imagen 16"/>
+            <wp:cNvGraphicFramePr>
+              <a:graphicFrameLocks xmlns:a="http://schemas.openxmlformats.org/drawingml/2006/main" noChangeAspect="1"/>
+            </wp:cNvGraphicFramePr>
+            <a:graphic xmlns:a="http://schemas.openxmlformats.org/drawingml/2006/main">
+              <a:graphicData uri="http://schemas.openxmlformats.org/drawingml/2006/picture">
+                <pic:pic xmlns:pic="http://schemas.openxmlformats.org/drawingml/2006/picture">
+                  <pic:nvPicPr>
+                    <pic:cNvPr id="1" name=""/>
+                    <pic:cNvPicPr/>
+                  </pic:nvPicPr>
+                  <pic:blipFill>
+                    <a:blip r:embed="rId23"/>
+                    <a:stretch>
+                      <a:fillRect/>
+                    </a:stretch>
+                  </pic:blipFill>
+                  <pic:spPr>
+                    <a:xfrm>
+                      <a:off x="0" y="0"/>
+                      <a:ext cx="5391902" cy="1705213"/>
+                    </a:xfrm>
+                    <a:prstGeom prst="rect">
+                      <a:avLst/>
+                    </a:prstGeom>
+                  </pic:spPr>
+                </pic:pic>
+              </a:graphicData>
+            </a:graphic>
+          </wp:inline>
+        </w:drawing>
+      </w:r>
+    </w:p>
+    <w:p>
+      <w:pPr>
+        <w:ind w:left="360"/>
+        <w:jc w:val="both"/>
+        <w:rPr>
+          <w:sz w:val="24"/>
+          <w:szCs w:val="24"/>
+        </w:rPr>
+      </w:pPr>
+      <w:r>
+        <w:rPr>
+          <w:sz w:val="24"/>
+          <w:szCs w:val="24"/>
+        </w:rPr>
+        <w:t>Este comando es con el cual los cambios que realizábamos de manera local se veían reflejados dentro del proyecto en GITHUB</w:t>
+      </w:r>
     </w:p>
     <w:sectPr>
-      <w:headerReference w:type="default" r:id="rId9"/>
-      <w:footerReference w:type="default" r:id="rId10"/>
+      <w:headerReference w:type="default" r:id="rId24"/>
+      <w:footerReference w:type="default" r:id="rId25"/>
       <w:pgSz w:w="12240" w:h="15840" w:code="1"/>
       <w:pgMar w:top="1417" w:right="1701" w:bottom="1417" w:left="1701" w:header="708" w:footer="708" w:gutter="0"/>
       <w:pgNumType w:start="0"/>
@@ -1826,6 +4090,103 @@
     </w:r>
   </w:p>
 </w:hdr>
+</file>
+
+<file path=word/numbering.xml><?xml version="1.0" encoding="utf-8"?>
+<w:numbering xmlns:wpc="http://schemas.microsoft.com/office/word/2010/wordprocessingCanvas" xmlns:cx="http://schemas.microsoft.com/office/drawing/2014/chartex" xmlns:cx1="http://schemas.microsoft.com/office/drawing/2015/9/8/chartex" xmlns:cx2="http://schemas.microsoft.com/office/drawing/2015/10/21/chartex" xmlns:cx3="http://schemas.microsoft.com/office/drawing/2016/5/9/chartex" xmlns:cx4="http://schemas.microsoft.com/office/drawing/2016/5/10/chartex" xmlns:cx5="http://schemas.microsoft.com/office/drawing/2016/5/11/chartex" xmlns:cx6="http://schemas.microsoft.com/office/drawing/2016/5/12/chartex" xmlns:cx7="http://schemas.microsoft.com/office/drawing/2016/5/13/chartex" xmlns:cx8="http://schemas.microsoft.com/office/drawing/2016/5/14/chartex" xmlns:mc="http://schemas.openxmlformats.org/markup-compatibility/2006" xmlns:aink="http://schemas.microsoft.com/office/drawing/2016/ink" xmlns:am3d="http://schemas.microsoft.com/office/drawing/2017/model3d" xmlns:o="urn:schemas-microsoft-com:office:office" xmlns:r="http://schemas.openxmlformats.org/officeDocument/2006/relationships" xmlns:m="http://schemas.openxmlformats.org/officeDocument/2006/math" xmlns:v="urn:schemas-microsoft-com:vml" xmlns:wp14="http://schemas.microsoft.com/office/word/2010/wordprocessingDrawing" xmlns:wp="http://schemas.openxmlformats.org/drawingml/2006/wordprocessingDrawing" xmlns:w10="urn:schemas-microsoft-com:office:word" xmlns:w="http://schemas.openxmlformats.org/wordprocessingml/2006/main" xmlns:w14="http://schemas.microsoft.com/office/word/2010/wordml" xmlns:w15="http://schemas.microsoft.com/office/word/2012/wordml" xmlns:w16cex="http://schemas.microsoft.com/office/word/2018/wordml/cex" xmlns:w16cid="http://schemas.microsoft.com/office/word/2016/wordml/cid" xmlns:w16="http://schemas.microsoft.com/office/word/2018/wordml" xmlns:w16sdtdh="http://schemas.microsoft.com/office/word/2020/wordml/sdtdatahash" xmlns:w16se="http://schemas.microsoft.com/office/word/2015/wordml/symex" xmlns:wpg="http://schemas.microsoft.com/office/word/2010/wordprocessingGroup" xmlns:wpi="http://schemas.microsoft.com/office/word/2010/wordprocessingInk" xmlns:wne="http://schemas.microsoft.com/office/word/2006/wordml" xmlns:wps="http://schemas.microsoft.com/office/word/2010/wordprocessingShape" mc:Ignorable="w14 w15 w16se w16cid w16 w16cex w16sdtdh wp14">
+  <w:abstractNum w:abstractNumId="0" w15:restartNumberingAfterBreak="0">
+    <w:nsid w:val="417C7DFE"/>
+    <w:multiLevelType w:val="hybridMultilevel"/>
+    <w:tmpl w:val="6BB0C12C"/>
+    <w:lvl w:ilvl="0" w:tplc="340A0011">
+      <w:start w:val="1"/>
+      <w:numFmt w:val="decimal"/>
+      <w:lvlText w:val="%1)"/>
+      <w:lvlJc w:val="left"/>
+      <w:pPr>
+        <w:ind w:left="720" w:hanging="360"/>
+      </w:pPr>
+      <w:rPr>
+        <w:rFonts w:hint="default"/>
+      </w:rPr>
+    </w:lvl>
+    <w:lvl w:ilvl="1" w:tplc="340A0019" w:tentative="1">
+      <w:start w:val="1"/>
+      <w:numFmt w:val="lowerLetter"/>
+      <w:lvlText w:val="%2."/>
+      <w:lvlJc w:val="left"/>
+      <w:pPr>
+        <w:ind w:left="1440" w:hanging="360"/>
+      </w:pPr>
+    </w:lvl>
+    <w:lvl w:ilvl="2" w:tplc="340A001B" w:tentative="1">
+      <w:start w:val="1"/>
+      <w:numFmt w:val="lowerRoman"/>
+      <w:lvlText w:val="%3."/>
+      <w:lvlJc w:val="right"/>
+      <w:pPr>
+        <w:ind w:left="2160" w:hanging="180"/>
+      </w:pPr>
+    </w:lvl>
+    <w:lvl w:ilvl="3" w:tplc="340A000F" w:tentative="1">
+      <w:start w:val="1"/>
+      <w:numFmt w:val="decimal"/>
+      <w:lvlText w:val="%4."/>
+      <w:lvlJc w:val="left"/>
+      <w:pPr>
+        <w:ind w:left="2880" w:hanging="360"/>
+      </w:pPr>
+    </w:lvl>
+    <w:lvl w:ilvl="4" w:tplc="340A0019" w:tentative="1">
+      <w:start w:val="1"/>
+      <w:numFmt w:val="lowerLetter"/>
+      <w:lvlText w:val="%5."/>
+      <w:lvlJc w:val="left"/>
+      <w:pPr>
+        <w:ind w:left="3600" w:hanging="360"/>
+      </w:pPr>
+    </w:lvl>
+    <w:lvl w:ilvl="5" w:tplc="340A001B" w:tentative="1">
+      <w:start w:val="1"/>
+      <w:numFmt w:val="lowerRoman"/>
+      <w:lvlText w:val="%6."/>
+      <w:lvlJc w:val="right"/>
+      <w:pPr>
+        <w:ind w:left="4320" w:hanging="180"/>
+      </w:pPr>
+    </w:lvl>
+    <w:lvl w:ilvl="6" w:tplc="340A000F" w:tentative="1">
+      <w:start w:val="1"/>
+      <w:numFmt w:val="decimal"/>
+      <w:lvlText w:val="%7."/>
+      <w:lvlJc w:val="left"/>
+      <w:pPr>
+        <w:ind w:left="5040" w:hanging="360"/>
+      </w:pPr>
+    </w:lvl>
+    <w:lvl w:ilvl="7" w:tplc="340A0019" w:tentative="1">
+      <w:start w:val="1"/>
+      <w:numFmt w:val="lowerLetter"/>
+      <w:lvlText w:val="%8."/>
+      <w:lvlJc w:val="left"/>
+      <w:pPr>
+        <w:ind w:left="5760" w:hanging="360"/>
+      </w:pPr>
+    </w:lvl>
+    <w:lvl w:ilvl="8" w:tplc="340A001B" w:tentative="1">
+      <w:start w:val="1"/>
+      <w:numFmt w:val="lowerRoman"/>
+      <w:lvlText w:val="%9."/>
+      <w:lvlJc w:val="right"/>
+      <w:pPr>
+        <w:ind w:left="6480" w:hanging="180"/>
+      </w:pPr>
+    </w:lvl>
+  </w:abstractNum>
+  <w:num w:numId="1">
+    <w:abstractNumId w:val="0"/>
+  </w:num>
+</w:numbering>
 </file>
 
 <file path=word/styles.xml><?xml version="1.0" encoding="utf-8"?>
@@ -2424,6 +4785,95 @@
       <w:lang w:eastAsia="es-CL"/>
     </w:rPr>
   </w:style>
+  <w:style w:type="paragraph" w:styleId="HTMLconformatoprevio">
+    <w:name w:val="HTML Preformatted"/>
+    <w:basedOn w:val="Normal"/>
+    <w:link w:val="HTMLconformatoprevioCar"/>
+    <w:uiPriority w:val="99"/>
+    <w:semiHidden/>
+    <w:unhideWhenUsed/>
+    <w:rsid w:val="00443B43"/>
+    <w:pPr>
+      <w:tabs>
+        <w:tab w:val="left" w:pos="916"/>
+        <w:tab w:val="left" w:pos="1832"/>
+        <w:tab w:val="left" w:pos="2748"/>
+        <w:tab w:val="left" w:pos="3664"/>
+        <w:tab w:val="left" w:pos="4580"/>
+        <w:tab w:val="left" w:pos="5496"/>
+        <w:tab w:val="left" w:pos="6412"/>
+        <w:tab w:val="left" w:pos="7328"/>
+        <w:tab w:val="left" w:pos="8244"/>
+        <w:tab w:val="left" w:pos="9160"/>
+        <w:tab w:val="left" w:pos="10076"/>
+        <w:tab w:val="left" w:pos="10992"/>
+        <w:tab w:val="left" w:pos="11908"/>
+        <w:tab w:val="left" w:pos="12824"/>
+        <w:tab w:val="left" w:pos="13740"/>
+        <w:tab w:val="left" w:pos="14656"/>
+      </w:tabs>
+      <w:spacing w:after="0" w:line="240" w:lineRule="auto"/>
+    </w:pPr>
+    <w:rPr>
+      <w:rFonts w:ascii="Courier New" w:eastAsia="Times New Roman" w:hAnsi="Courier New" w:cs="Courier New"/>
+      <w:sz w:val="20"/>
+      <w:szCs w:val="20"/>
+      <w:lang w:eastAsia="es-CL"/>
+    </w:rPr>
+  </w:style>
+  <w:style w:type="character" w:customStyle="1" w:styleId="HTMLconformatoprevioCar">
+    <w:name w:val="HTML con formato previo Car"/>
+    <w:basedOn w:val="Fuentedeprrafopredeter"/>
+    <w:link w:val="HTMLconformatoprevio"/>
+    <w:uiPriority w:val="99"/>
+    <w:semiHidden/>
+    <w:rsid w:val="00443B43"/>
+    <w:rPr>
+      <w:rFonts w:ascii="Courier New" w:eastAsia="Times New Roman" w:hAnsi="Courier New" w:cs="Courier New"/>
+      <w:sz w:val="20"/>
+      <w:szCs w:val="20"/>
+      <w:lang w:eastAsia="es-CL"/>
+    </w:rPr>
+  </w:style>
+  <w:style w:type="character" w:customStyle="1" w:styleId="y2iqfc">
+    <w:name w:val="y2iqfc"/>
+    <w:basedOn w:val="Fuentedeprrafopredeter"/>
+    <w:rsid w:val="00443B43"/>
+  </w:style>
+  <w:style w:type="character" w:styleId="Hipervnculo">
+    <w:name w:val="Hyperlink"/>
+    <w:basedOn w:val="Fuentedeprrafopredeter"/>
+    <w:uiPriority w:val="99"/>
+    <w:unhideWhenUsed/>
+    <w:rsid w:val="00B84AE1"/>
+    <w:rPr>
+      <w:color w:val="0563C1" w:themeColor="hyperlink"/>
+      <w:u w:val="single"/>
+    </w:rPr>
+  </w:style>
+  <w:style w:type="character" w:styleId="Mencinsinresolver">
+    <w:name w:val="Unresolved Mention"/>
+    <w:basedOn w:val="Fuentedeprrafopredeter"/>
+    <w:uiPriority w:val="99"/>
+    <w:semiHidden/>
+    <w:unhideWhenUsed/>
+    <w:rsid w:val="00B84AE1"/>
+    <w:rPr>
+      <w:color w:val="605E5C"/>
+      <w:shd w:val="clear" w:color="auto" w:fill="E1DFDD"/>
+    </w:rPr>
+  </w:style>
+  <w:style w:type="paragraph" w:styleId="Prrafodelista">
+    <w:name w:val="List Paragraph"/>
+    <w:basedOn w:val="Normal"/>
+    <w:uiPriority w:val="34"/>
+    <w:qFormat/>
+    <w:rsid w:val="00B84AE1"/>
+    <w:pPr>
+      <w:ind w:left="720"/>
+      <w:contextualSpacing/>
+    </w:pPr>
+  </w:style>
 </w:styles>
 </file>
 

</xml_diff>